<commit_message>
quite el proceso: determinar morosidad
</commit_message>
<xml_diff>
--- a/Documentacion/DocumentoDeAnalisis/Modelo de requisitos .docx
+++ b/Documentacion/DocumentoDeAnalisis/Modelo de requisitos .docx
@@ -1,8 +1,12 @@
 
 <file path=word/document.xml><?xml version="1.0" encoding="utf-8"?>
-<w:document xmlns:wpc="http://schemas.microsoft.com/office/word/2010/wordprocessingCanvas" xmlns:cx="http://schemas.microsoft.com/office/drawing/2014/chartex" xmlns:cx1="http://schemas.microsoft.com/office/drawing/2015/9/8/chartex" xmlns:cx2="http://schemas.microsoft.com/office/drawing/2015/10/21/chartex" xmlns:cx3="http://schemas.microsoft.com/office/drawing/2016/5/9/chartex" xmlns:cx4="http://schemas.microsoft.com/office/drawing/2016/5/10/chartex" xmlns:cx5="http://schemas.microsoft.com/office/drawing/2016/5/11/chartex" xmlns:cx6="http://schemas.microsoft.com/office/drawing/2016/5/12/chartex" xmlns:cx7="http://schemas.microsoft.com/office/drawing/2016/5/13/chartex" xmlns:cx8="http://schemas.microsoft.com/office/drawing/2016/5/14/chartex" xmlns:mc="http://schemas.openxmlformats.org/markup-compatibility/2006" xmlns:aink="http://schemas.microsoft.com/office/drawing/2016/ink" xmlns:am3d="http://schemas.microsoft.com/office/drawing/2017/model3d" xmlns:o="urn:schemas-microsoft-com:office:office" xmlns:r="http://schemas.openxmlformats.org/officeDocument/2006/relationships" xmlns:m="http://schemas.openxmlformats.org/officeDocument/2006/math" xmlns:v="urn:schemas-microsoft-com:vml" xmlns:wp14="http://schemas.microsoft.com/office/word/2010/wordprocessingDrawing" xmlns:wp="http://schemas.openxmlformats.org/drawingml/2006/wordprocessingDrawing" xmlns:w10="urn:schemas-microsoft-com:office:word" xmlns:w="http://schemas.openxmlformats.org/wordprocessingml/2006/main" xmlns:w14="http://schemas.microsoft.com/office/word/2010/wordml" xmlns:w15="http://schemas.microsoft.com/office/word/2012/wordml" xmlns:w16cex="http://schemas.microsoft.com/office/word/2018/wordml/cex" xmlns:w16cid="http://schemas.microsoft.com/office/word/2016/wordml/cid" xmlns:w16="http://schemas.microsoft.com/office/word/2018/wordml" xmlns:w16se="http://schemas.microsoft.com/office/word/2015/wordml/symex" xmlns:wpg="http://schemas.microsoft.com/office/word/2010/wordprocessingGroup" xmlns:wpi="http://schemas.microsoft.com/office/word/2010/wordprocessingInk" xmlns:wne="http://schemas.microsoft.com/office/word/2006/wordml" xmlns:wps="http://schemas.microsoft.com/office/word/2010/wordprocessingShape" mc:Ignorable="w14 w15 w16se w16cid w16 w16cex wp14">
+<w:document xmlns:wpc="http://schemas.microsoft.com/office/word/2010/wordprocessingCanvas" xmlns:cx="http://schemas.microsoft.com/office/drawing/2014/chartex" xmlns:mc="http://schemas.openxmlformats.org/markup-compatibility/2006" xmlns:o="urn:schemas-microsoft-com:office:office" xmlns:r="http://schemas.openxmlformats.org/officeDocument/2006/relationships" xmlns:m="http://schemas.openxmlformats.org/officeDocument/2006/math" xmlns:v="urn:schemas-microsoft-com:vml" xmlns:wp14="http://schemas.microsoft.com/office/word/2010/wordprocessingDrawing" xmlns:wp="http://schemas.openxmlformats.org/drawingml/2006/wordprocessingDrawing" xmlns:w10="urn:schemas-microsoft-com:office:word" xmlns:w="http://schemas.openxmlformats.org/wordprocessingml/2006/main" xmlns:w14="http://schemas.microsoft.com/office/word/2010/wordml" xmlns:w15="http://schemas.microsoft.com/office/word/2012/wordml" xmlns:w16se="http://schemas.microsoft.com/office/word/2015/wordml/symex" xmlns:wpg="http://schemas.microsoft.com/office/word/2010/wordprocessingGroup" xmlns:wpi="http://schemas.microsoft.com/office/word/2010/wordprocessingInk" xmlns:wne="http://schemas.microsoft.com/office/word/2006/wordml" xmlns:wps="http://schemas.microsoft.com/office/word/2010/wordprocessingShape" mc:Ignorable="w14 w15 w16se wp14">
   <w:body>
-    <w:p/>
+    <w:p>
+      <w:r>
+        <w:tab/>
+      </w:r>
+    </w:p>
     <w:p>
       <w:pPr>
         <w:pStyle w:val="Ttulo1"/>
@@ -72,7 +76,7 @@
           <w:sz w:val="24"/>
           <w:szCs w:val="24"/>
         </w:rPr>
-        <w:t>E</w:t>
+        <w:t xml:space="preserve">En el siguiente diagrama se muestran las funcionalidades a alto nivel que   tendrán el administrador, el </w:t>
       </w:r>
       <w:r>
         <w:rPr>
@@ -80,7 +84,7 @@
           <w:sz w:val="24"/>
           <w:szCs w:val="24"/>
         </w:rPr>
-        <w:t xml:space="preserve">n el siguiente diagrama se muestran las funcionalidades a alto nivel que   tendrán el administrador, el </w:t>
+        <w:t>administrado</w:t>
       </w:r>
       <w:r>
         <w:rPr>
@@ -88,7 +92,7 @@
           <w:sz w:val="24"/>
           <w:szCs w:val="24"/>
         </w:rPr>
-        <w:t>administrado</w:t>
+        <w:t xml:space="preserve"> y los usuarios de la </w:t>
       </w:r>
       <w:r>
         <w:rPr>
@@ -96,7 +100,7 @@
           <w:sz w:val="24"/>
           <w:szCs w:val="24"/>
         </w:rPr>
-        <w:t xml:space="preserve"> y los usuarios de la </w:t>
+        <w:t>aplicación móvil</w:t>
       </w:r>
       <w:r>
         <w:rPr>
@@ -104,14 +108,6 @@
           <w:sz w:val="24"/>
           <w:szCs w:val="24"/>
         </w:rPr>
-        <w:t>aplicación móvil</w:t>
-      </w:r>
-      <w:r>
-        <w:rPr>
-          <w:rFonts w:ascii="Times New Roman" w:eastAsia="Times New Roman" w:hAnsi="Times New Roman" w:cs="Times New Roman"/>
-          <w:sz w:val="24"/>
-          <w:szCs w:val="24"/>
-        </w:rPr>
         <w:t>, en este se pueden apreciar las diferentes opciones para cada usuario.</w:t>
       </w:r>
     </w:p>
@@ -128,6 +124,7 @@
       <w:r>
         <w:rPr>
           <w:noProof/>
+          <w:lang w:val="es-PE" w:eastAsia="es-PE"/>
         </w:rPr>
         <w:drawing>
           <wp:anchor distT="114300" distB="114300" distL="114300" distR="114300" simplePos="0" relativeHeight="251658240" behindDoc="0" locked="0" layoutInCell="1" hidden="0" allowOverlap="1" wp14:anchorId="17662970" wp14:editId="455076AB">
@@ -222,6 +219,7 @@
       <w:r>
         <w:rPr>
           <w:noProof/>
+          <w:lang w:val="es-PE" w:eastAsia="es-PE"/>
         </w:rPr>
         <w:drawing>
           <wp:inline distT="114300" distB="114300" distL="114300" distR="114300" wp14:anchorId="3AE554D0" wp14:editId="0AF38F79">
@@ -264,6 +262,7 @@
       <w:r>
         <w:rPr>
           <w:noProof/>
+          <w:lang w:val="es-PE" w:eastAsia="es-PE"/>
         </w:rPr>
         <w:lastRenderedPageBreak/>
         <w:drawing>
@@ -307,6 +306,7 @@
       <w:r>
         <w:rPr>
           <w:noProof/>
+          <w:lang w:val="es-PE" w:eastAsia="es-PE"/>
         </w:rPr>
         <w:lastRenderedPageBreak/>
         <w:drawing>
@@ -350,6 +350,7 @@
       <w:r>
         <w:rPr>
           <w:noProof/>
+          <w:lang w:val="es-PE" w:eastAsia="es-PE"/>
         </w:rPr>
         <w:lastRenderedPageBreak/>
         <w:drawing>
@@ -393,6 +394,7 @@
       <w:r>
         <w:rPr>
           <w:noProof/>
+          <w:lang w:val="es-PE" w:eastAsia="es-PE"/>
         </w:rPr>
         <w:lastRenderedPageBreak/>
         <w:drawing>
@@ -436,6 +438,7 @@
       <w:r>
         <w:rPr>
           <w:noProof/>
+          <w:lang w:val="es-PE" w:eastAsia="es-PE"/>
         </w:rPr>
         <w:lastRenderedPageBreak/>
         <w:drawing>
@@ -479,6 +482,7 @@
       <w:r>
         <w:rPr>
           <w:noProof/>
+          <w:lang w:val="es-PE" w:eastAsia="es-PE"/>
         </w:rPr>
         <w:lastRenderedPageBreak/>
         <w:drawing>
@@ -585,11 +589,12 @@
       <w:r>
         <w:rPr>
           <w:noProof/>
+          <w:lang w:val="es-PE" w:eastAsia="es-PE"/>
         </w:rPr>
         <w:drawing>
-          <wp:inline distT="114300" distB="114300" distL="114300" distR="114300" wp14:anchorId="47F3905D" wp14:editId="65F621F0">
-            <wp:extent cx="5629275" cy="4652963"/>
-            <wp:effectExtent l="0" t="0" r="0" b="0"/>
+          <wp:inline distT="114300" distB="114300" distL="114300" distR="114300" wp14:anchorId="47F3905D" wp14:editId="20B16218">
+            <wp:extent cx="5628890" cy="6145619"/>
+            <wp:effectExtent l="0" t="0" r="0" b="7620"/>
             <wp:docPr id="2" name="image2.png"/>
             <wp:cNvGraphicFramePr/>
             <a:graphic xmlns:a="http://schemas.openxmlformats.org/drawingml/2006/main">
@@ -609,7 +614,7 @@
                   <pic:spPr>
                     <a:xfrm>
                       <a:off x="0" y="0"/>
-                      <a:ext cx="5629275" cy="4652963"/>
+                      <a:ext cx="5633528" cy="6150683"/>
                     </a:xfrm>
                     <a:prstGeom prst="rect">
                       <a:avLst/>
@@ -638,7 +643,9 @@
         </w:rPr>
       </w:pPr>
       <w:bookmarkStart w:id="5" w:name="_7lmoyn7mg4tf" w:colFirst="0" w:colLast="0"/>
+      <w:bookmarkStart w:id="6" w:name="_GoBack"/>
       <w:bookmarkEnd w:id="5"/>
+      <w:bookmarkEnd w:id="6"/>
       <w:r>
         <w:rPr>
           <w:rFonts w:ascii="Times New Roman" w:hAnsi="Times New Roman" w:cs="Times New Roman"/>
@@ -660,6 +667,7 @@
       <w:r>
         <w:rPr>
           <w:noProof/>
+          <w:lang w:val="es-PE" w:eastAsia="es-PE"/>
         </w:rPr>
         <w:drawing>
           <wp:inline distT="114300" distB="114300" distL="114300" distR="114300" wp14:anchorId="2E80F271" wp14:editId="23E1B55D">
@@ -712,8 +720,8 @@
           <w:szCs w:val="28"/>
         </w:rPr>
       </w:pPr>
-      <w:bookmarkStart w:id="6" w:name="_ny1tdgi3zfvm" w:colFirst="0" w:colLast="0"/>
-      <w:bookmarkEnd w:id="6"/>
+      <w:bookmarkStart w:id="7" w:name="_ny1tdgi3zfvm" w:colFirst="0" w:colLast="0"/>
+      <w:bookmarkEnd w:id="7"/>
       <w:r>
         <w:rPr>
           <w:rFonts w:ascii="Times New Roman" w:hAnsi="Times New Roman" w:cs="Times New Roman"/>
@@ -734,6 +742,7 @@
       <w:r>
         <w:rPr>
           <w:noProof/>
+          <w:lang w:val="es-PE" w:eastAsia="es-PE"/>
         </w:rPr>
         <w:drawing>
           <wp:inline distT="114300" distB="114300" distL="114300" distR="114300" wp14:anchorId="24F7823C" wp14:editId="464BFC48">
@@ -771,182 +780,23 @@
           </wp:inline>
         </w:drawing>
       </w:r>
-    </w:p>
-    <w:p>
-      <w:pPr>
-        <w:pStyle w:val="Ttulo2"/>
-        <w:ind w:left="720"/>
-        <w:rPr>
-          <w:rFonts w:ascii="Times New Roman" w:hAnsi="Times New Roman" w:cs="Times New Roman"/>
-          <w:b/>
-          <w:bCs/>
-          <w:i/>
-          <w:iCs/>
-          <w:sz w:val="28"/>
-          <w:szCs w:val="28"/>
-        </w:rPr>
-      </w:pPr>
-      <w:bookmarkStart w:id="7" w:name="_i2c3qmqjzjef" w:colFirst="0" w:colLast="0"/>
-      <w:bookmarkEnd w:id="7"/>
-      <w:r>
-        <w:rPr>
-          <w:rFonts w:ascii="Times New Roman" w:hAnsi="Times New Roman" w:cs="Times New Roman"/>
-          <w:b/>
-          <w:bCs/>
-          <w:i/>
-          <w:iCs/>
-          <w:sz w:val="28"/>
-          <w:szCs w:val="28"/>
-        </w:rPr>
-        <w:lastRenderedPageBreak/>
-        <w:t xml:space="preserve">2.3.3 Modelo refinado de casos de uso del proceso: </w:t>
-      </w:r>
-      <w:r>
-        <w:rPr>
-          <w:rFonts w:ascii="Times New Roman" w:hAnsi="Times New Roman" w:cs="Times New Roman"/>
-          <w:b/>
-          <w:bCs/>
-          <w:i/>
-          <w:iCs/>
-          <w:sz w:val="28"/>
-          <w:szCs w:val="28"/>
-        </w:rPr>
-        <w:t>Determinar morosidad.</w:t>
-      </w:r>
-    </w:p>
-    <w:p>
-      <w:pPr>
-        <w:ind w:firstLine="720"/>
-      </w:pPr>
-      <w:r>
-        <w:rPr>
-          <w:noProof/>
-        </w:rPr>
-        <w:drawing>
-          <wp:inline distT="114300" distB="114300" distL="114300" distR="114300" wp14:anchorId="6C1A30BE" wp14:editId="43CCDA04">
-            <wp:extent cx="5086350" cy="4105275"/>
-            <wp:effectExtent l="0" t="0" r="0" b="0"/>
-            <wp:docPr id="7" name="image15.png"/>
-            <wp:cNvGraphicFramePr/>
-            <a:graphic xmlns:a="http://schemas.openxmlformats.org/drawingml/2006/main">
-              <a:graphicData uri="http://schemas.openxmlformats.org/drawingml/2006/picture">
-                <pic:pic xmlns:pic="http://schemas.openxmlformats.org/drawingml/2006/picture">
-                  <pic:nvPicPr>
-                    <pic:cNvPr id="0" name="image15.png"/>
-                    <pic:cNvPicPr preferRelativeResize="0"/>
-                  </pic:nvPicPr>
-                  <pic:blipFill>
-                    <a:blip r:embed="rId16"/>
-                    <a:srcRect/>
-                    <a:stretch>
-                      <a:fillRect/>
-                    </a:stretch>
-                  </pic:blipFill>
-                  <pic:spPr>
-                    <a:xfrm>
-                      <a:off x="0" y="0"/>
-                      <a:ext cx="5086350" cy="4105275"/>
-                    </a:xfrm>
-                    <a:prstGeom prst="rect">
-                      <a:avLst/>
-                    </a:prstGeom>
-                    <a:ln/>
-                  </pic:spPr>
-                </pic:pic>
-              </a:graphicData>
-            </a:graphic>
-          </wp:inline>
-        </w:drawing>
-      </w:r>
-    </w:p>
-    <w:p>
-      <w:pPr>
-        <w:ind w:firstLine="720"/>
-      </w:pPr>
-    </w:p>
-    <w:p>
-      <w:pPr>
-        <w:ind w:firstLine="720"/>
-      </w:pPr>
-    </w:p>
-    <w:p>
-      <w:pPr>
-        <w:pStyle w:val="Ttulo1"/>
-        <w:rPr>
-          <w:sz w:val="24"/>
-          <w:szCs w:val="24"/>
-        </w:rPr>
-      </w:pPr>
-      <w:bookmarkStart w:id="8" w:name="_umbyd5pz5uwg" w:colFirst="0" w:colLast="0"/>
+      <w:bookmarkStart w:id="8" w:name="_i2c3qmqjzjef" w:colFirst="0" w:colLast="0"/>
+      <w:bookmarkStart w:id="9" w:name="_umbyd5pz5uwg" w:colFirst="0" w:colLast="0"/>
+      <w:bookmarkStart w:id="10" w:name="_xbmmufpva424" w:colFirst="0" w:colLast="0"/>
+      <w:bookmarkStart w:id="11" w:name="_i0zx59bvtv8d" w:colFirst="0" w:colLast="0"/>
+      <w:bookmarkStart w:id="12" w:name="_kkwdj6qo3p5l" w:colFirst="0" w:colLast="0"/>
+      <w:bookmarkStart w:id="13" w:name="_tb2k9e1upbgr" w:colFirst="0" w:colLast="0"/>
+      <w:bookmarkStart w:id="14" w:name="_qiikwqrf7vvr" w:colFirst="0" w:colLast="0"/>
+      <w:bookmarkStart w:id="15" w:name="_653w7d82dbt0" w:colFirst="0" w:colLast="0"/>
       <w:bookmarkEnd w:id="8"/>
-    </w:p>
-    <w:p>
-      <w:pPr>
-        <w:pStyle w:val="Ttulo1"/>
-        <w:rPr>
-          <w:sz w:val="24"/>
-          <w:szCs w:val="24"/>
-        </w:rPr>
-      </w:pPr>
-      <w:bookmarkStart w:id="9" w:name="_xbmmufpva424" w:colFirst="0" w:colLast="0"/>
       <w:bookmarkEnd w:id="9"/>
-    </w:p>
-    <w:p>
-      <w:pPr>
-        <w:pStyle w:val="Ttulo1"/>
-        <w:rPr>
-          <w:sz w:val="24"/>
-          <w:szCs w:val="24"/>
-        </w:rPr>
-      </w:pPr>
-      <w:bookmarkStart w:id="10" w:name="_i0zx59bvtv8d" w:colFirst="0" w:colLast="0"/>
       <w:bookmarkEnd w:id="10"/>
-    </w:p>
-    <w:p>
-      <w:pPr>
-        <w:pStyle w:val="Ttulo1"/>
-        <w:rPr>
-          <w:sz w:val="24"/>
-          <w:szCs w:val="24"/>
-        </w:rPr>
-      </w:pPr>
-      <w:bookmarkStart w:id="11" w:name="_kkwdj6qo3p5l" w:colFirst="0" w:colLast="0"/>
       <w:bookmarkEnd w:id="11"/>
-    </w:p>
-    <w:p>
-      <w:pPr>
-        <w:pStyle w:val="Ttulo1"/>
-        <w:rPr>
-          <w:sz w:val="24"/>
-          <w:szCs w:val="24"/>
-        </w:rPr>
-      </w:pPr>
-      <w:bookmarkStart w:id="12" w:name="_tb2k9e1upbgr" w:colFirst="0" w:colLast="0"/>
       <w:bookmarkEnd w:id="12"/>
-    </w:p>
-    <w:p>
-      <w:pPr>
-        <w:pStyle w:val="Ttulo1"/>
-        <w:rPr>
-          <w:sz w:val="24"/>
-          <w:szCs w:val="24"/>
-        </w:rPr>
-      </w:pPr>
-      <w:bookmarkStart w:id="13" w:name="_qiikwqrf7vvr" w:colFirst="0" w:colLast="0"/>
       <w:bookmarkEnd w:id="13"/>
-    </w:p>
-    <w:p>
-      <w:pPr>
-        <w:pStyle w:val="Ttulo1"/>
-        <w:rPr>
-          <w:sz w:val="24"/>
-          <w:szCs w:val="24"/>
-        </w:rPr>
-      </w:pPr>
-      <w:bookmarkStart w:id="14" w:name="_653w7d82dbt0" w:colFirst="0" w:colLast="0"/>
       <w:bookmarkEnd w:id="14"/>
-    </w:p>
-    <w:p/>
+      <w:bookmarkEnd w:id="15"/>
+    </w:p>
     <w:p>
       <w:pPr>
         <w:pStyle w:val="Ttulo1"/>
@@ -961,8 +811,8 @@
           <w:szCs w:val="30"/>
         </w:rPr>
       </w:pPr>
-      <w:bookmarkStart w:id="15" w:name="_7tonrtin2gu6" w:colFirst="0" w:colLast="0"/>
-      <w:bookmarkEnd w:id="15"/>
+      <w:bookmarkStart w:id="16" w:name="_7tonrtin2gu6" w:colFirst="0" w:colLast="0"/>
+      <w:bookmarkEnd w:id="16"/>
       <w:r>
         <w:rPr>
           <w:rFonts w:ascii="Times New Roman" w:hAnsi="Times New Roman" w:cs="Times New Roman"/>
@@ -991,8 +841,8 @@
           <w:szCs w:val="30"/>
         </w:rPr>
       </w:pPr>
-      <w:bookmarkStart w:id="16" w:name="_yj5tjbnw56gq" w:colFirst="0" w:colLast="0"/>
-      <w:bookmarkEnd w:id="16"/>
+      <w:bookmarkStart w:id="17" w:name="_yj5tjbnw56gq" w:colFirst="0" w:colLast="0"/>
+      <w:bookmarkEnd w:id="17"/>
       <w:r>
         <w:rPr>
           <w:rFonts w:ascii="Times New Roman" w:hAnsi="Times New Roman" w:cs="Times New Roman"/>
@@ -1004,42 +854,7 @@
           <w:szCs w:val="30"/>
         </w:rPr>
         <w:tab/>
-      </w:r>
-      <w:r>
-        <w:rPr>
-          <w:rFonts w:ascii="Times New Roman" w:hAnsi="Times New Roman" w:cs="Times New Roman"/>
-          <w:b/>
-          <w:bCs/>
-          <w:i/>
-          <w:iCs/>
-          <w:sz w:val="30"/>
-          <w:szCs w:val="30"/>
-        </w:rPr>
-        <w:t xml:space="preserve">2.4.1 </w:t>
-      </w:r>
-      <w:r>
-        <w:rPr>
-          <w:rFonts w:ascii="Times New Roman" w:hAnsi="Times New Roman" w:cs="Times New Roman"/>
-          <w:b/>
-          <w:bCs/>
-          <w:i/>
-          <w:iCs/>
-          <w:sz w:val="30"/>
-          <w:szCs w:val="30"/>
-        </w:rPr>
-        <w:t>Modelo de Dominio del proceso: Creación de un post</w:t>
-      </w:r>
-      <w:r>
-        <w:rPr>
-          <w:rFonts w:ascii="Times New Roman" w:hAnsi="Times New Roman" w:cs="Times New Roman"/>
-          <w:b/>
-          <w:bCs/>
-          <w:i/>
-          <w:iCs/>
-          <w:sz w:val="30"/>
-          <w:szCs w:val="30"/>
-        </w:rPr>
-        <w:t>.</w:t>
+        <w:t>2.4.1 Modelo de Dominio del proceso: Creación de un post.</w:t>
       </w:r>
     </w:p>
     <w:p>
@@ -1154,10 +969,7 @@
         </w:numPr>
       </w:pPr>
       <w:r>
-        <w:t>Post- contiene la ubicación, nombre del lugar, calificación</w:t>
-      </w:r>
-      <w:r>
-        <w:t>, empresas recomendadas</w:t>
+        <w:t>Post- contiene la ubicación, nombre del lugar, calificación, empresas recomendadas</w:t>
       </w:r>
     </w:p>
     <w:p>
@@ -1213,23 +1025,24 @@
       <w:r>
         <w:rPr>
           <w:noProof/>
+          <w:lang w:val="es-PE" w:eastAsia="es-PE"/>
         </w:rPr>
         <w:drawing>
-          <wp:anchor distT="0" distB="0" distL="114300" distR="114300" simplePos="0" relativeHeight="251659264" behindDoc="1" locked="0" layoutInCell="1" allowOverlap="1" wp14:anchorId="24D4A1FF" wp14:editId="0A490D61">
+          <wp:anchor distT="0" distB="0" distL="114300" distR="114300" simplePos="0" relativeHeight="251659264" behindDoc="1" locked="0" layoutInCell="1" allowOverlap="1" wp14:anchorId="24D4A1FF" wp14:editId="7BA2568A">
             <wp:simplePos x="0" y="0"/>
             <wp:positionH relativeFrom="column">
-              <wp:posOffset>62346</wp:posOffset>
+              <wp:posOffset>63500</wp:posOffset>
             </wp:positionH>
             <wp:positionV relativeFrom="paragraph">
-              <wp:posOffset>247996</wp:posOffset>
+              <wp:posOffset>242570</wp:posOffset>
             </wp:positionV>
-            <wp:extent cx="5731200" cy="2209800"/>
-            <wp:effectExtent l="0" t="0" r="0" b="0"/>
+            <wp:extent cx="5730875" cy="2838450"/>
+            <wp:effectExtent l="0" t="0" r="3175" b="0"/>
             <wp:wrapTight wrapText="bothSides">
               <wp:wrapPolygon edited="0">
                 <wp:start x="0" y="0"/>
-                <wp:lineTo x="0" y="21476"/>
-                <wp:lineTo x="21540" y="21476"/>
+                <wp:lineTo x="0" y="21455"/>
+                <wp:lineTo x="21540" y="21455"/>
                 <wp:lineTo x="21540" y="0"/>
                 <wp:lineTo x="0" y="0"/>
               </wp:wrapPolygon>
@@ -1244,7 +1057,7 @@
                     <pic:cNvPicPr preferRelativeResize="0"/>
                   </pic:nvPicPr>
                   <pic:blipFill>
-                    <a:blip r:embed="rId17">
+                    <a:blip r:embed="rId16">
                       <a:extLst>
                         <a:ext uri="{28A0092B-C50C-407E-A947-70E740481C1C}">
                           <a14:useLocalDpi xmlns:a14="http://schemas.microsoft.com/office/drawing/2010/main" val="0"/>
@@ -1259,7 +1072,7 @@
                   <pic:spPr>
                     <a:xfrm>
                       <a:off x="0" y="0"/>
-                      <a:ext cx="5731200" cy="2209800"/>
+                      <a:ext cx="5730875" cy="2838450"/>
                     </a:xfrm>
                     <a:prstGeom prst="rect">
                       <a:avLst/>
@@ -1295,8 +1108,8 @@
           <w:szCs w:val="22"/>
         </w:rPr>
       </w:pPr>
-      <w:bookmarkStart w:id="17" w:name="_h4u41xlz13wg" w:colFirst="0" w:colLast="0"/>
-      <w:bookmarkEnd w:id="17"/>
+      <w:bookmarkStart w:id="18" w:name="_h4u41xlz13wg" w:colFirst="0" w:colLast="0"/>
+      <w:bookmarkEnd w:id="18"/>
     </w:p>
     <w:p>
       <w:pPr>
@@ -1311,8 +1124,8 @@
           <w:szCs w:val="28"/>
         </w:rPr>
       </w:pPr>
-      <w:bookmarkStart w:id="18" w:name="_rm6p2d52tafu" w:colFirst="0" w:colLast="0"/>
-      <w:bookmarkEnd w:id="18"/>
+      <w:bookmarkStart w:id="19" w:name="_rm6p2d52tafu" w:colFirst="0" w:colLast="0"/>
+      <w:bookmarkEnd w:id="19"/>
       <w:r>
         <w:rPr>
           <w:rFonts w:ascii="Times New Roman" w:hAnsi="Times New Roman" w:cs="Times New Roman"/>
@@ -1322,18 +1135,7 @@
           <w:sz w:val="28"/>
           <w:szCs w:val="28"/>
         </w:rPr>
-        <w:t>2.4.</w:t>
-      </w:r>
-      <w:r>
-        <w:rPr>
-          <w:rFonts w:ascii="Times New Roman" w:hAnsi="Times New Roman" w:cs="Times New Roman"/>
-          <w:b/>
-          <w:i/>
-          <w:iCs/>
-          <w:sz w:val="28"/>
-          <w:szCs w:val="28"/>
-        </w:rPr>
-        <w:t>2 Modelo de Dominio del proceso: Comentar un post.</w:t>
+        <w:t>2.4.2 Modelo de Dominio del proceso: Comentar un post.</w:t>
       </w:r>
     </w:p>
     <w:p>
@@ -1442,11 +1244,12 @@
       <w:r>
         <w:rPr>
           <w:noProof/>
+          <w:lang w:val="es-PE" w:eastAsia="es-PE"/>
         </w:rPr>
         <w:drawing>
-          <wp:inline distT="114300" distB="114300" distL="114300" distR="114300" wp14:anchorId="14AD8093" wp14:editId="5F2A4524">
-            <wp:extent cx="5731200" cy="1727200"/>
-            <wp:effectExtent l="0" t="0" r="0" b="0"/>
+          <wp:inline distT="114300" distB="114300" distL="114300" distR="114300" wp14:anchorId="14AD8093" wp14:editId="12FAEA92">
+            <wp:extent cx="5730875" cy="2551814"/>
+            <wp:effectExtent l="0" t="0" r="3175" b="1270"/>
             <wp:docPr id="8" name="image9.png"/>
             <wp:cNvGraphicFramePr/>
             <a:graphic xmlns:a="http://schemas.openxmlformats.org/drawingml/2006/main">
@@ -1457,7 +1260,7 @@
                     <pic:cNvPicPr preferRelativeResize="0"/>
                   </pic:nvPicPr>
                   <pic:blipFill>
-                    <a:blip r:embed="rId18"/>
+                    <a:blip r:embed="rId17"/>
                     <a:srcRect/>
                     <a:stretch>
                       <a:fillRect/>
@@ -1466,7 +1269,7 @@
                   <pic:spPr>
                     <a:xfrm>
                       <a:off x="0" y="0"/>
-                      <a:ext cx="5731200" cy="1727200"/>
+                      <a:ext cx="5750578" cy="2560587"/>
                     </a:xfrm>
                     <a:prstGeom prst="rect">
                       <a:avLst/>
@@ -1524,8 +1327,8 @@
           <w:szCs w:val="28"/>
         </w:rPr>
       </w:pPr>
-      <w:bookmarkStart w:id="19" w:name="_hdzhdyuu0bz8" w:colFirst="0" w:colLast="0"/>
-      <w:bookmarkEnd w:id="19"/>
+      <w:bookmarkStart w:id="20" w:name="_hdzhdyuu0bz8" w:colFirst="0" w:colLast="0"/>
+      <w:bookmarkEnd w:id="20"/>
       <w:r>
         <w:rPr>
           <w:rFonts w:ascii="Times New Roman" w:hAnsi="Times New Roman" w:cs="Times New Roman"/>
@@ -1634,10 +1437,7 @@
         </w:numPr>
       </w:pPr>
       <w:r>
-        <w:t>Usuario registrado- elige un</w:t>
-      </w:r>
-      <w:r>
-        <w:t>a suscripción</w:t>
+        <w:t>Usuario registrado- elige una suscripción</w:t>
       </w:r>
     </w:p>
     <w:p>
@@ -1669,6 +1469,7 @@
       <w:r>
         <w:rPr>
           <w:noProof/>
+          <w:lang w:val="es-PE" w:eastAsia="es-PE"/>
         </w:rPr>
         <w:drawing>
           <wp:inline distT="114300" distB="114300" distL="114300" distR="114300" wp14:anchorId="73AB69B1" wp14:editId="12028F8F">
@@ -1684,7 +1485,7 @@
                     <pic:cNvPicPr preferRelativeResize="0"/>
                   </pic:nvPicPr>
                   <pic:blipFill>
-                    <a:blip r:embed="rId19"/>
+                    <a:blip r:embed="rId18"/>
                     <a:srcRect/>
                     <a:stretch>
                       <a:fillRect/>
@@ -1721,219 +1522,11 @@
     <w:p/>
     <w:p/>
     <w:p/>
-    <w:p/>
-    <w:p>
-      <w:pPr>
-        <w:pStyle w:val="Ttulo2"/>
-        <w:rPr>
-          <w:rFonts w:ascii="Times New Roman" w:hAnsi="Times New Roman" w:cs="Times New Roman"/>
-          <w:b/>
-          <w:i/>
-          <w:iCs/>
-          <w:sz w:val="28"/>
-          <w:szCs w:val="28"/>
-        </w:rPr>
-      </w:pPr>
-      <w:bookmarkStart w:id="20" w:name="_nr4g28n5hybr" w:colFirst="0" w:colLast="0"/>
-      <w:bookmarkStart w:id="21" w:name="_2jlflzuhh48r" w:colFirst="0" w:colLast="0"/>
-      <w:bookmarkEnd w:id="20"/>
+    <w:p>
+      <w:bookmarkStart w:id="21" w:name="_nr4g28n5hybr" w:colFirst="0" w:colLast="0"/>
+      <w:bookmarkStart w:id="22" w:name="_2jlflzuhh48r" w:colFirst="0" w:colLast="0"/>
       <w:bookmarkEnd w:id="21"/>
-      <w:r>
-        <w:rPr>
-          <w:rFonts w:ascii="Times New Roman" w:hAnsi="Times New Roman" w:cs="Times New Roman"/>
-          <w:b/>
-          <w:i/>
-          <w:iCs/>
-          <w:sz w:val="28"/>
-          <w:szCs w:val="28"/>
-        </w:rPr>
-        <w:lastRenderedPageBreak/>
-        <w:tab/>
-        <w:t>2.4.4 Modelo de Dominio del proceso: Determinar morosidad</w:t>
-      </w:r>
-    </w:p>
-    <w:p>
-      <w:pPr>
-        <w:numPr>
-          <w:ilvl w:val="0"/>
-          <w:numId w:val="4"/>
-        </w:numPr>
-      </w:pPr>
-      <w:r>
-        <w:t>Objetos del proceso Determinar morosidad</w:t>
-      </w:r>
-    </w:p>
-    <w:p>
-      <w:pPr>
-        <w:numPr>
-          <w:ilvl w:val="1"/>
-          <w:numId w:val="4"/>
-        </w:numPr>
-      </w:pPr>
-      <w:r>
-        <w:t>Usuario moroso</w:t>
-      </w:r>
-    </w:p>
-    <w:p>
-      <w:pPr>
-        <w:numPr>
-          <w:ilvl w:val="1"/>
-          <w:numId w:val="4"/>
-        </w:numPr>
-      </w:pPr>
-      <w:r>
-        <w:t>Tabla usuarios morosos</w:t>
-      </w:r>
-    </w:p>
-    <w:p>
-      <w:pPr>
-        <w:numPr>
-          <w:ilvl w:val="1"/>
-          <w:numId w:val="4"/>
-        </w:numPr>
-      </w:pPr>
-      <w:r>
-        <w:t>Administrador</w:t>
-      </w:r>
-    </w:p>
-    <w:p>
-      <w:pPr>
-        <w:numPr>
-          <w:ilvl w:val="1"/>
-          <w:numId w:val="4"/>
-        </w:numPr>
-      </w:pPr>
-      <w:r>
-        <w:t>boleta</w:t>
-      </w:r>
-    </w:p>
-    <w:p>
-      <w:pPr>
-        <w:numPr>
-          <w:ilvl w:val="1"/>
-          <w:numId w:val="4"/>
-        </w:numPr>
-      </w:pPr>
-      <w:r>
-        <w:t>notificación</w:t>
-      </w:r>
-    </w:p>
-    <w:p>
-      <w:pPr>
-        <w:numPr>
-          <w:ilvl w:val="0"/>
-          <w:numId w:val="4"/>
-        </w:numPr>
-      </w:pPr>
-      <w:r>
-        <w:t>Asociaciones entre los objetos</w:t>
-      </w:r>
-    </w:p>
-    <w:p>
-      <w:pPr>
-        <w:numPr>
-          <w:ilvl w:val="1"/>
-          <w:numId w:val="4"/>
-        </w:numPr>
-      </w:pPr>
-      <w:r>
-        <w:t>Administrador - verifica la tabla de usuarios morosos</w:t>
-      </w:r>
-    </w:p>
-    <w:p>
-      <w:pPr>
-        <w:numPr>
-          <w:ilvl w:val="1"/>
-          <w:numId w:val="4"/>
-        </w:numPr>
-      </w:pPr>
-      <w:r>
-        <w:t>Administrador - calcula la morosidad y genera una boleta</w:t>
-      </w:r>
-    </w:p>
-    <w:p>
-      <w:pPr>
-        <w:numPr>
-          <w:ilvl w:val="1"/>
-          <w:numId w:val="4"/>
-        </w:numPr>
-      </w:pPr>
-      <w:r>
-        <w:t>Administrador- realiza la notificación al usuario moroso</w:t>
-      </w:r>
-    </w:p>
-    <w:p>
-      <w:pPr>
-        <w:numPr>
-          <w:ilvl w:val="1"/>
-          <w:numId w:val="4"/>
-        </w:numPr>
-      </w:pPr>
-      <w:r>
-        <w:t xml:space="preserve">Usuario moroso- recibe </w:t>
-      </w:r>
-      <w:r>
-        <w:t>la notificación</w:t>
-      </w:r>
-    </w:p>
-    <w:p>
-      <w:pPr>
-        <w:numPr>
-          <w:ilvl w:val="1"/>
-          <w:numId w:val="4"/>
-        </w:numPr>
-      </w:pPr>
-      <w:r>
-        <w:t>Usuario moroso- acepta o rechaza la notificación</w:t>
-      </w:r>
-    </w:p>
-    <w:p>
-      <w:r>
-        <w:tab/>
-      </w:r>
-      <w:r>
-        <w:tab/>
-      </w:r>
-      <w:r>
-        <w:rPr>
-          <w:noProof/>
-        </w:rPr>
-        <w:drawing>
-          <wp:inline distT="114300" distB="114300" distL="114300" distR="114300" wp14:anchorId="074A15ED" wp14:editId="4037E8AF">
-            <wp:extent cx="5219700" cy="3895725"/>
-            <wp:effectExtent l="0" t="0" r="0" b="0"/>
-            <wp:docPr id="12" name="image14.png"/>
-            <wp:cNvGraphicFramePr/>
-            <a:graphic xmlns:a="http://schemas.openxmlformats.org/drawingml/2006/main">
-              <a:graphicData uri="http://schemas.openxmlformats.org/drawingml/2006/picture">
-                <pic:pic xmlns:pic="http://schemas.openxmlformats.org/drawingml/2006/picture">
-                  <pic:nvPicPr>
-                    <pic:cNvPr id="0" name="image14.png"/>
-                    <pic:cNvPicPr preferRelativeResize="0"/>
-                  </pic:nvPicPr>
-                  <pic:blipFill>
-                    <a:blip r:embed="rId20"/>
-                    <a:srcRect/>
-                    <a:stretch>
-                      <a:fillRect/>
-                    </a:stretch>
-                  </pic:blipFill>
-                  <pic:spPr>
-                    <a:xfrm>
-                      <a:off x="0" y="0"/>
-                      <a:ext cx="5219700" cy="3895725"/>
-                    </a:xfrm>
-                    <a:prstGeom prst="rect">
-                      <a:avLst/>
-                    </a:prstGeom>
-                    <a:ln/>
-                  </pic:spPr>
-                </pic:pic>
-              </a:graphicData>
-            </a:graphic>
-          </wp:inline>
-        </w:drawing>
-      </w:r>
+      <w:bookmarkEnd w:id="22"/>
     </w:p>
     <w:sectPr>
       <w:pgSz w:w="11909" w:h="16834"/>
@@ -1946,7 +1539,7 @@
 </file>
 
 <file path=word/numbering.xml><?xml version="1.0" encoding="utf-8"?>
-<w:numbering xmlns:wpc="http://schemas.microsoft.com/office/word/2010/wordprocessingCanvas" xmlns:cx="http://schemas.microsoft.com/office/drawing/2014/chartex" xmlns:cx1="http://schemas.microsoft.com/office/drawing/2015/9/8/chartex" xmlns:cx2="http://schemas.microsoft.com/office/drawing/2015/10/21/chartex" xmlns:cx3="http://schemas.microsoft.com/office/drawing/2016/5/9/chartex" xmlns:cx4="http://schemas.microsoft.com/office/drawing/2016/5/10/chartex" xmlns:cx5="http://schemas.microsoft.com/office/drawing/2016/5/11/chartex" xmlns:cx6="http://schemas.microsoft.com/office/drawing/2016/5/12/chartex" xmlns:cx7="http://schemas.microsoft.com/office/drawing/2016/5/13/chartex" xmlns:cx8="http://schemas.microsoft.com/office/drawing/2016/5/14/chartex" xmlns:mc="http://schemas.openxmlformats.org/markup-compatibility/2006" xmlns:aink="http://schemas.microsoft.com/office/drawing/2016/ink" xmlns:am3d="http://schemas.microsoft.com/office/drawing/2017/model3d" xmlns:o="urn:schemas-microsoft-com:office:office" xmlns:r="http://schemas.openxmlformats.org/officeDocument/2006/relationships" xmlns:m="http://schemas.openxmlformats.org/officeDocument/2006/math" xmlns:v="urn:schemas-microsoft-com:vml" xmlns:wp14="http://schemas.microsoft.com/office/word/2010/wordprocessingDrawing" xmlns:wp="http://schemas.openxmlformats.org/drawingml/2006/wordprocessingDrawing" xmlns:w10="urn:schemas-microsoft-com:office:word" xmlns:w="http://schemas.openxmlformats.org/wordprocessingml/2006/main" xmlns:w14="http://schemas.microsoft.com/office/word/2010/wordml" xmlns:w15="http://schemas.microsoft.com/office/word/2012/wordml" xmlns:w16cex="http://schemas.microsoft.com/office/word/2018/wordml/cex" xmlns:w16cid="http://schemas.microsoft.com/office/word/2016/wordml/cid" xmlns:w16="http://schemas.microsoft.com/office/word/2018/wordml" xmlns:w16se="http://schemas.microsoft.com/office/word/2015/wordml/symex" xmlns:wpg="http://schemas.microsoft.com/office/word/2010/wordprocessingGroup" xmlns:wpi="http://schemas.microsoft.com/office/word/2010/wordprocessingInk" xmlns:wne="http://schemas.microsoft.com/office/word/2006/wordml" xmlns:wps="http://schemas.microsoft.com/office/word/2010/wordprocessingShape" mc:Ignorable="w14 w15 w16se w16cid w16 w16cex wp14">
+<w:numbering xmlns:wpc="http://schemas.microsoft.com/office/word/2010/wordprocessingCanvas" xmlns:cx="http://schemas.microsoft.com/office/drawing/2014/chartex" xmlns:mc="http://schemas.openxmlformats.org/markup-compatibility/2006" xmlns:o="urn:schemas-microsoft-com:office:office" xmlns:r="http://schemas.openxmlformats.org/officeDocument/2006/relationships" xmlns:m="http://schemas.openxmlformats.org/officeDocument/2006/math" xmlns:v="urn:schemas-microsoft-com:vml" xmlns:wp14="http://schemas.microsoft.com/office/word/2010/wordprocessingDrawing" xmlns:wp="http://schemas.openxmlformats.org/drawingml/2006/wordprocessingDrawing" xmlns:w10="urn:schemas-microsoft-com:office:word" xmlns:w="http://schemas.openxmlformats.org/wordprocessingml/2006/main" xmlns:w14="http://schemas.microsoft.com/office/word/2010/wordml" xmlns:w15="http://schemas.microsoft.com/office/word/2012/wordml" xmlns:w16se="http://schemas.microsoft.com/office/word/2015/wordml/symex" xmlns:wpg="http://schemas.microsoft.com/office/word/2010/wordprocessingGroup" xmlns:wpi="http://schemas.microsoft.com/office/word/2010/wordprocessingInk" xmlns:wne="http://schemas.microsoft.com/office/word/2006/wordml" xmlns:wps="http://schemas.microsoft.com/office/word/2010/wordprocessingShape" mc:Ignorable="w14 w15 w16se wp14">
   <w:abstractNum w:abstractNumId="0" w15:restartNumberingAfterBreak="0">
     <w:nsid w:val="1A4205C8"/>
     <w:multiLevelType w:val="multilevel"/>
@@ -2415,7 +2008,7 @@
 </file>
 
 <file path=word/styles.xml><?xml version="1.0" encoding="utf-8"?>
-<w:styles xmlns:mc="http://schemas.openxmlformats.org/markup-compatibility/2006" xmlns:r="http://schemas.openxmlformats.org/officeDocument/2006/relationships" xmlns:w="http://schemas.openxmlformats.org/wordprocessingml/2006/main" xmlns:w14="http://schemas.microsoft.com/office/word/2010/wordml" xmlns:w15="http://schemas.microsoft.com/office/word/2012/wordml" xmlns:w16cex="http://schemas.microsoft.com/office/word/2018/wordml/cex" xmlns:w16cid="http://schemas.microsoft.com/office/word/2016/wordml/cid" xmlns:w16="http://schemas.microsoft.com/office/word/2018/wordml" xmlns:w16se="http://schemas.microsoft.com/office/word/2015/wordml/symex" mc:Ignorable="w14 w15 w16se w16cid w16 w16cex">
+<w:styles xmlns:mc="http://schemas.openxmlformats.org/markup-compatibility/2006" xmlns:r="http://schemas.openxmlformats.org/officeDocument/2006/relationships" xmlns:w="http://schemas.openxmlformats.org/wordprocessingml/2006/main" xmlns:w14="http://schemas.microsoft.com/office/word/2010/wordml" xmlns:w15="http://schemas.microsoft.com/office/word/2012/wordml" xmlns:w16se="http://schemas.microsoft.com/office/word/2015/wordml/symex" mc:Ignorable="w14 w15 w16se">
   <w:docDefaults>
     <w:rPrDefault>
       <w:rPr>
@@ -2431,7 +2024,7 @@
       </w:pPr>
     </w:pPrDefault>
   </w:docDefaults>
-  <w:latentStyles w:defLockedState="0" w:defUIPriority="99" w:defSemiHidden="0" w:defUnhideWhenUsed="0" w:defQFormat="0" w:count="376">
+  <w:latentStyles w:defLockedState="0" w:defUIPriority="99" w:defSemiHidden="0" w:defUnhideWhenUsed="0" w:defQFormat="0" w:count="371">
     <w:lsdException w:name="Normal" w:uiPriority="0" w:qFormat="1"/>
     <w:lsdException w:name="heading 1" w:uiPriority="9" w:qFormat="1"/>
     <w:lsdException w:name="heading 2" w:semiHidden="1" w:uiPriority="9" w:unhideWhenUsed="1" w:qFormat="1"/>
@@ -2803,11 +2396,6 @@
     <w:lsdException w:name="List Table 5 Dark Accent 6" w:uiPriority="50"/>
     <w:lsdException w:name="List Table 6 Colorful Accent 6" w:uiPriority="51"/>
     <w:lsdException w:name="List Table 7 Colorful Accent 6" w:uiPriority="52"/>
-    <w:lsdException w:name="Mention" w:semiHidden="1" w:unhideWhenUsed="1"/>
-    <w:lsdException w:name="Smart Hyperlink" w:semiHidden="1" w:unhideWhenUsed="1"/>
-    <w:lsdException w:name="Hashtag" w:semiHidden="1" w:unhideWhenUsed="1"/>
-    <w:lsdException w:name="Unresolved Mention" w:semiHidden="1" w:unhideWhenUsed="1"/>
-    <w:lsdException w:name="Smart Link" w:semiHidden="1" w:unhideWhenUsed="1"/>
   </w:latentStyles>
   <w:style w:type="paragraph" w:default="1" w:styleId="Normal">
     <w:name w:val="Normal"/>

</xml_diff>

<commit_message>
Actualización del documento Ecoturismo
</commit_message>
<xml_diff>
--- a/Documentacion/DocumentoDeAnalisis/Modelo de requisitos .docx
+++ b/Documentacion/DocumentoDeAnalisis/Modelo de requisitos .docx
@@ -1,6 +1,6 @@
 
 <file path=word/document.xml><?xml version="1.0" encoding="utf-8"?>
-<w:document xmlns:wpc="http://schemas.microsoft.com/office/word/2010/wordprocessingCanvas" xmlns:cx="http://schemas.microsoft.com/office/drawing/2014/chartex" xmlns:mc="http://schemas.openxmlformats.org/markup-compatibility/2006" xmlns:o="urn:schemas-microsoft-com:office:office" xmlns:r="http://schemas.openxmlformats.org/officeDocument/2006/relationships" xmlns:m="http://schemas.openxmlformats.org/officeDocument/2006/math" xmlns:v="urn:schemas-microsoft-com:vml" xmlns:wp14="http://schemas.microsoft.com/office/word/2010/wordprocessingDrawing" xmlns:wp="http://schemas.openxmlformats.org/drawingml/2006/wordprocessingDrawing" xmlns:w10="urn:schemas-microsoft-com:office:word" xmlns:w="http://schemas.openxmlformats.org/wordprocessingml/2006/main" xmlns:w14="http://schemas.microsoft.com/office/word/2010/wordml" xmlns:w15="http://schemas.microsoft.com/office/word/2012/wordml" xmlns:w16se="http://schemas.microsoft.com/office/word/2015/wordml/symex" xmlns:wpg="http://schemas.microsoft.com/office/word/2010/wordprocessingGroup" xmlns:wpi="http://schemas.microsoft.com/office/word/2010/wordprocessingInk" xmlns:wne="http://schemas.microsoft.com/office/word/2006/wordml" xmlns:wps="http://schemas.microsoft.com/office/word/2010/wordprocessingShape" mc:Ignorable="w14 w15 w16se wp14">
+<w:document xmlns:wpc="http://schemas.microsoft.com/office/word/2010/wordprocessingCanvas" xmlns:cx="http://schemas.microsoft.com/office/drawing/2014/chartex" xmlns:cx1="http://schemas.microsoft.com/office/drawing/2015/9/8/chartex" xmlns:cx2="http://schemas.microsoft.com/office/drawing/2015/10/21/chartex" xmlns:cx3="http://schemas.microsoft.com/office/drawing/2016/5/9/chartex" xmlns:cx4="http://schemas.microsoft.com/office/drawing/2016/5/10/chartex" xmlns:cx5="http://schemas.microsoft.com/office/drawing/2016/5/11/chartex" xmlns:cx6="http://schemas.microsoft.com/office/drawing/2016/5/12/chartex" xmlns:cx7="http://schemas.microsoft.com/office/drawing/2016/5/13/chartex" xmlns:cx8="http://schemas.microsoft.com/office/drawing/2016/5/14/chartex" xmlns:mc="http://schemas.openxmlformats.org/markup-compatibility/2006" xmlns:aink="http://schemas.microsoft.com/office/drawing/2016/ink" xmlns:am3d="http://schemas.microsoft.com/office/drawing/2017/model3d" xmlns:o="urn:schemas-microsoft-com:office:office" xmlns:r="http://schemas.openxmlformats.org/officeDocument/2006/relationships" xmlns:m="http://schemas.openxmlformats.org/officeDocument/2006/math" xmlns:v="urn:schemas-microsoft-com:vml" xmlns:wp14="http://schemas.microsoft.com/office/word/2010/wordprocessingDrawing" xmlns:wp="http://schemas.openxmlformats.org/drawingml/2006/wordprocessingDrawing" xmlns:w10="urn:schemas-microsoft-com:office:word" xmlns:w="http://schemas.openxmlformats.org/wordprocessingml/2006/main" xmlns:w14="http://schemas.microsoft.com/office/word/2010/wordml" xmlns:w15="http://schemas.microsoft.com/office/word/2012/wordml" xmlns:w16cex="http://schemas.microsoft.com/office/word/2018/wordml/cex" xmlns:w16cid="http://schemas.microsoft.com/office/word/2016/wordml/cid" xmlns:w16="http://schemas.microsoft.com/office/word/2018/wordml" xmlns:w16se="http://schemas.microsoft.com/office/word/2015/wordml/symex" xmlns:wpg="http://schemas.microsoft.com/office/word/2010/wordprocessingGroup" xmlns:wpi="http://schemas.microsoft.com/office/word/2010/wordprocessingInk" xmlns:wne="http://schemas.microsoft.com/office/word/2006/wordml" xmlns:wps="http://schemas.microsoft.com/office/word/2010/wordprocessingShape" mc:Ignorable="w14 w15 w16se w16cid w16 w16cex wp14">
   <w:body>
     <w:p>
       <w:r>
@@ -121,55 +121,160 @@
           <w:szCs w:val="26"/>
         </w:rPr>
       </w:pPr>
-      <w:r>
-        <w:rPr>
-          <w:noProof/>
-          <w:lang w:val="es-PE" w:eastAsia="es-PE"/>
-        </w:rPr>
-        <w:drawing>
-          <wp:anchor distT="114300" distB="114300" distL="114300" distR="114300" simplePos="0" relativeHeight="251658240" behindDoc="0" locked="0" layoutInCell="1" hidden="0" allowOverlap="1" wp14:anchorId="17662970" wp14:editId="455076AB">
-            <wp:simplePos x="0" y="0"/>
-            <wp:positionH relativeFrom="column">
-              <wp:posOffset>187650</wp:posOffset>
-            </wp:positionH>
-            <wp:positionV relativeFrom="paragraph">
-              <wp:posOffset>117467</wp:posOffset>
-            </wp:positionV>
-            <wp:extent cx="5657850" cy="4933950"/>
-            <wp:effectExtent l="0" t="0" r="0" b="0"/>
-            <wp:wrapSquare wrapText="bothSides" distT="114300" distB="114300" distL="114300" distR="114300"/>
-            <wp:docPr id="14" name="image3.png"/>
-            <wp:cNvGraphicFramePr/>
-            <a:graphic xmlns:a="http://schemas.openxmlformats.org/drawingml/2006/main">
-              <a:graphicData uri="http://schemas.openxmlformats.org/drawingml/2006/picture">
-                <pic:pic xmlns:pic="http://schemas.openxmlformats.org/drawingml/2006/picture">
-                  <pic:nvPicPr>
-                    <pic:cNvPr id="0" name="image3.png"/>
-                    <pic:cNvPicPr preferRelativeResize="0"/>
-                  </pic:nvPicPr>
-                  <pic:blipFill>
-                    <a:blip r:embed="rId5"/>
-                    <a:srcRect t="3811" r="1328" b="2177"/>
-                    <a:stretch>
-                      <a:fillRect/>
-                    </a:stretch>
-                  </pic:blipFill>
-                  <pic:spPr>
-                    <a:xfrm>
-                      <a:off x="0" y="0"/>
-                      <a:ext cx="5657850" cy="4933950"/>
-                    </a:xfrm>
-                    <a:prstGeom prst="rect">
-                      <a:avLst/>
-                    </a:prstGeom>
-                    <a:ln/>
-                  </pic:spPr>
-                </pic:pic>
-              </a:graphicData>
-            </a:graphic>
-          </wp:anchor>
-        </w:drawing>
-      </w:r>
+    </w:p>
+    <w:p>
+      <w:pPr>
+        <w:spacing w:before="120" w:after="120" w:line="360" w:lineRule="auto"/>
+        <w:ind w:left="720"/>
+        <w:rPr>
+          <w:rFonts w:ascii="Times New Roman" w:eastAsia="Times New Roman" w:hAnsi="Times New Roman" w:cs="Times New Roman"/>
+          <w:sz w:val="26"/>
+          <w:szCs w:val="26"/>
+        </w:rPr>
+      </w:pPr>
+    </w:p>
+    <w:p>
+      <w:pPr>
+        <w:spacing w:before="120" w:after="120" w:line="360" w:lineRule="auto"/>
+        <w:ind w:left="720"/>
+        <w:rPr>
+          <w:rFonts w:ascii="Times New Roman" w:eastAsia="Times New Roman" w:hAnsi="Times New Roman" w:cs="Times New Roman"/>
+          <w:sz w:val="26"/>
+          <w:szCs w:val="26"/>
+        </w:rPr>
+      </w:pPr>
+    </w:p>
+    <w:p>
+      <w:pPr>
+        <w:spacing w:before="120" w:after="120" w:line="360" w:lineRule="auto"/>
+        <w:ind w:left="720"/>
+        <w:rPr>
+          <w:rFonts w:ascii="Times New Roman" w:eastAsia="Times New Roman" w:hAnsi="Times New Roman" w:cs="Times New Roman"/>
+          <w:sz w:val="26"/>
+          <w:szCs w:val="26"/>
+        </w:rPr>
+      </w:pPr>
+    </w:p>
+    <w:p>
+      <w:pPr>
+        <w:spacing w:before="120" w:after="120" w:line="360" w:lineRule="auto"/>
+        <w:ind w:left="720"/>
+        <w:rPr>
+          <w:rFonts w:ascii="Times New Roman" w:eastAsia="Times New Roman" w:hAnsi="Times New Roman" w:cs="Times New Roman"/>
+          <w:sz w:val="26"/>
+          <w:szCs w:val="26"/>
+        </w:rPr>
+      </w:pPr>
+    </w:p>
+    <w:p>
+      <w:pPr>
+        <w:spacing w:before="120" w:after="120" w:line="360" w:lineRule="auto"/>
+        <w:ind w:left="720"/>
+        <w:rPr>
+          <w:rFonts w:ascii="Times New Roman" w:eastAsia="Times New Roman" w:hAnsi="Times New Roman" w:cs="Times New Roman"/>
+          <w:sz w:val="26"/>
+          <w:szCs w:val="26"/>
+        </w:rPr>
+      </w:pPr>
+    </w:p>
+    <w:p>
+      <w:pPr>
+        <w:spacing w:before="120" w:after="120" w:line="360" w:lineRule="auto"/>
+        <w:ind w:left="720"/>
+        <w:rPr>
+          <w:rFonts w:ascii="Times New Roman" w:eastAsia="Times New Roman" w:hAnsi="Times New Roman" w:cs="Times New Roman"/>
+          <w:sz w:val="26"/>
+          <w:szCs w:val="26"/>
+        </w:rPr>
+      </w:pPr>
+    </w:p>
+    <w:p>
+      <w:pPr>
+        <w:spacing w:before="120" w:after="120" w:line="360" w:lineRule="auto"/>
+        <w:ind w:left="720"/>
+        <w:rPr>
+          <w:rFonts w:ascii="Times New Roman" w:eastAsia="Times New Roman" w:hAnsi="Times New Roman" w:cs="Times New Roman"/>
+          <w:sz w:val="26"/>
+          <w:szCs w:val="26"/>
+        </w:rPr>
+      </w:pPr>
+    </w:p>
+    <w:p>
+      <w:pPr>
+        <w:spacing w:before="120" w:after="120" w:line="360" w:lineRule="auto"/>
+        <w:ind w:left="720"/>
+        <w:rPr>
+          <w:rFonts w:ascii="Times New Roman" w:eastAsia="Times New Roman" w:hAnsi="Times New Roman" w:cs="Times New Roman"/>
+          <w:sz w:val="26"/>
+          <w:szCs w:val="26"/>
+        </w:rPr>
+      </w:pPr>
+    </w:p>
+    <w:p>
+      <w:pPr>
+        <w:spacing w:before="120" w:after="120" w:line="360" w:lineRule="auto"/>
+        <w:ind w:left="720"/>
+        <w:rPr>
+          <w:rFonts w:ascii="Times New Roman" w:eastAsia="Times New Roman" w:hAnsi="Times New Roman" w:cs="Times New Roman"/>
+          <w:sz w:val="26"/>
+          <w:szCs w:val="26"/>
+        </w:rPr>
+      </w:pPr>
+    </w:p>
+    <w:p>
+      <w:pPr>
+        <w:spacing w:before="120" w:after="120" w:line="360" w:lineRule="auto"/>
+        <w:ind w:left="720"/>
+        <w:rPr>
+          <w:rFonts w:ascii="Times New Roman" w:eastAsia="Times New Roman" w:hAnsi="Times New Roman" w:cs="Times New Roman"/>
+          <w:sz w:val="26"/>
+          <w:szCs w:val="26"/>
+        </w:rPr>
+      </w:pPr>
+    </w:p>
+    <w:p>
+      <w:pPr>
+        <w:spacing w:before="120" w:after="120" w:line="360" w:lineRule="auto"/>
+        <w:ind w:left="720"/>
+        <w:rPr>
+          <w:rFonts w:ascii="Times New Roman" w:eastAsia="Times New Roman" w:hAnsi="Times New Roman" w:cs="Times New Roman"/>
+          <w:sz w:val="26"/>
+          <w:szCs w:val="26"/>
+        </w:rPr>
+      </w:pPr>
+    </w:p>
+    <w:p>
+      <w:pPr>
+        <w:spacing w:before="120" w:after="120" w:line="360" w:lineRule="auto"/>
+        <w:ind w:left="720"/>
+        <w:rPr>
+          <w:rFonts w:ascii="Times New Roman" w:eastAsia="Times New Roman" w:hAnsi="Times New Roman" w:cs="Times New Roman"/>
+          <w:sz w:val="26"/>
+          <w:szCs w:val="26"/>
+        </w:rPr>
+      </w:pPr>
+    </w:p>
+    <w:p>
+      <w:pPr>
+        <w:spacing w:before="120" w:after="120" w:line="360" w:lineRule="auto"/>
+        <w:ind w:left="720"/>
+        <w:rPr>
+          <w:rFonts w:ascii="Times New Roman" w:eastAsia="Times New Roman" w:hAnsi="Times New Roman" w:cs="Times New Roman"/>
+          <w:sz w:val="26"/>
+          <w:szCs w:val="26"/>
+        </w:rPr>
+      </w:pPr>
+    </w:p>
+    <w:p>
+      <w:pPr>
+        <w:spacing w:before="120" w:after="120" w:line="360" w:lineRule="auto"/>
+        <w:ind w:left="720"/>
+        <w:rPr>
+          <w:rFonts w:ascii="Times New Roman" w:eastAsia="Times New Roman" w:hAnsi="Times New Roman" w:cs="Times New Roman"/>
+          <w:sz w:val="26"/>
+          <w:szCs w:val="26"/>
+        </w:rPr>
+      </w:pPr>
     </w:p>
     <w:p>
       <w:pPr>
@@ -235,7 +340,7 @@
                     <pic:cNvPicPr preferRelativeResize="0"/>
                   </pic:nvPicPr>
                   <pic:blipFill>
-                    <a:blip r:embed="rId6"/>
+                    <a:blip r:embed="rId5"/>
                     <a:srcRect/>
                     <a:stretch>
                       <a:fillRect/>
@@ -279,7 +384,7 @@
                     <pic:cNvPicPr preferRelativeResize="0"/>
                   </pic:nvPicPr>
                   <pic:blipFill>
-                    <a:blip r:embed="rId7"/>
+                    <a:blip r:embed="rId6"/>
                     <a:srcRect/>
                     <a:stretch>
                       <a:fillRect/>
@@ -323,7 +428,7 @@
                     <pic:cNvPicPr preferRelativeResize="0"/>
                   </pic:nvPicPr>
                   <pic:blipFill>
-                    <a:blip r:embed="rId8"/>
+                    <a:blip r:embed="rId7"/>
                     <a:srcRect/>
                     <a:stretch>
                       <a:fillRect/>
@@ -367,7 +472,7 @@
                     <pic:cNvPicPr preferRelativeResize="0"/>
                   </pic:nvPicPr>
                   <pic:blipFill>
-                    <a:blip r:embed="rId9"/>
+                    <a:blip r:embed="rId8"/>
                     <a:srcRect/>
                     <a:stretch>
                       <a:fillRect/>
@@ -411,7 +516,7 @@
                     <pic:cNvPicPr preferRelativeResize="0"/>
                   </pic:nvPicPr>
                   <pic:blipFill>
-                    <a:blip r:embed="rId10"/>
+                    <a:blip r:embed="rId9"/>
                     <a:srcRect/>
                     <a:stretch>
                       <a:fillRect/>
@@ -455,7 +560,7 @@
                     <pic:cNvPicPr preferRelativeResize="0"/>
                   </pic:nvPicPr>
                   <pic:blipFill>
-                    <a:blip r:embed="rId11"/>
+                    <a:blip r:embed="rId10"/>
                     <a:srcRect/>
                     <a:stretch>
                       <a:fillRect/>
@@ -499,7 +604,7 @@
                     <pic:cNvPicPr preferRelativeResize="0"/>
                   </pic:nvPicPr>
                   <pic:blipFill>
-                    <a:blip r:embed="rId12"/>
+                    <a:blip r:embed="rId11"/>
                     <a:srcRect/>
                     <a:stretch>
                       <a:fillRect/>
@@ -605,7 +710,7 @@
                     <pic:cNvPicPr preferRelativeResize="0"/>
                   </pic:nvPicPr>
                   <pic:blipFill>
-                    <a:blip r:embed="rId13"/>
+                    <a:blip r:embed="rId12"/>
                     <a:srcRect/>
                     <a:stretch>
                       <a:fillRect/>
@@ -643,9 +748,7 @@
         </w:rPr>
       </w:pPr>
       <w:bookmarkStart w:id="5" w:name="_7lmoyn7mg4tf" w:colFirst="0" w:colLast="0"/>
-      <w:bookmarkStart w:id="6" w:name="_GoBack"/>
       <w:bookmarkEnd w:id="5"/>
-      <w:bookmarkEnd w:id="6"/>
       <w:r>
         <w:rPr>
           <w:rFonts w:ascii="Times New Roman" w:hAnsi="Times New Roman" w:cs="Times New Roman"/>
@@ -683,7 +786,7 @@
                     <pic:cNvPicPr preferRelativeResize="0"/>
                   </pic:nvPicPr>
                   <pic:blipFill>
-                    <a:blip r:embed="rId14"/>
+                    <a:blip r:embed="rId13"/>
                     <a:srcRect/>
                     <a:stretch>
                       <a:fillRect/>
@@ -720,8 +823,8 @@
           <w:szCs w:val="28"/>
         </w:rPr>
       </w:pPr>
-      <w:bookmarkStart w:id="7" w:name="_ny1tdgi3zfvm" w:colFirst="0" w:colLast="0"/>
-      <w:bookmarkEnd w:id="7"/>
+      <w:bookmarkStart w:id="6" w:name="_ny1tdgi3zfvm" w:colFirst="0" w:colLast="0"/>
+      <w:bookmarkEnd w:id="6"/>
       <w:r>
         <w:rPr>
           <w:rFonts w:ascii="Times New Roman" w:hAnsi="Times New Roman" w:cs="Times New Roman"/>
@@ -758,7 +861,7 @@
                     <pic:cNvPicPr preferRelativeResize="0"/>
                   </pic:nvPicPr>
                   <pic:blipFill>
-                    <a:blip r:embed="rId15"/>
+                    <a:blip r:embed="rId14"/>
                     <a:srcRect/>
                     <a:stretch>
                       <a:fillRect/>
@@ -780,14 +883,15 @@
           </wp:inline>
         </w:drawing>
       </w:r>
-      <w:bookmarkStart w:id="8" w:name="_i2c3qmqjzjef" w:colFirst="0" w:colLast="0"/>
-      <w:bookmarkStart w:id="9" w:name="_umbyd5pz5uwg" w:colFirst="0" w:colLast="0"/>
-      <w:bookmarkStart w:id="10" w:name="_xbmmufpva424" w:colFirst="0" w:colLast="0"/>
-      <w:bookmarkStart w:id="11" w:name="_i0zx59bvtv8d" w:colFirst="0" w:colLast="0"/>
-      <w:bookmarkStart w:id="12" w:name="_kkwdj6qo3p5l" w:colFirst="0" w:colLast="0"/>
-      <w:bookmarkStart w:id="13" w:name="_tb2k9e1upbgr" w:colFirst="0" w:colLast="0"/>
-      <w:bookmarkStart w:id="14" w:name="_qiikwqrf7vvr" w:colFirst="0" w:colLast="0"/>
-      <w:bookmarkStart w:id="15" w:name="_653w7d82dbt0" w:colFirst="0" w:colLast="0"/>
+      <w:bookmarkStart w:id="7" w:name="_i2c3qmqjzjef" w:colFirst="0" w:colLast="0"/>
+      <w:bookmarkStart w:id="8" w:name="_umbyd5pz5uwg" w:colFirst="0" w:colLast="0"/>
+      <w:bookmarkStart w:id="9" w:name="_xbmmufpva424" w:colFirst="0" w:colLast="0"/>
+      <w:bookmarkStart w:id="10" w:name="_i0zx59bvtv8d" w:colFirst="0" w:colLast="0"/>
+      <w:bookmarkStart w:id="11" w:name="_kkwdj6qo3p5l" w:colFirst="0" w:colLast="0"/>
+      <w:bookmarkStart w:id="12" w:name="_tb2k9e1upbgr" w:colFirst="0" w:colLast="0"/>
+      <w:bookmarkStart w:id="13" w:name="_qiikwqrf7vvr" w:colFirst="0" w:colLast="0"/>
+      <w:bookmarkStart w:id="14" w:name="_653w7d82dbt0" w:colFirst="0" w:colLast="0"/>
+      <w:bookmarkEnd w:id="7"/>
       <w:bookmarkEnd w:id="8"/>
       <w:bookmarkEnd w:id="9"/>
       <w:bookmarkEnd w:id="10"/>
@@ -795,7 +899,6 @@
       <w:bookmarkEnd w:id="12"/>
       <w:bookmarkEnd w:id="13"/>
       <w:bookmarkEnd w:id="14"/>
-      <w:bookmarkEnd w:id="15"/>
     </w:p>
     <w:p>
       <w:pPr>
@@ -811,8 +914,8 @@
           <w:szCs w:val="30"/>
         </w:rPr>
       </w:pPr>
-      <w:bookmarkStart w:id="16" w:name="_7tonrtin2gu6" w:colFirst="0" w:colLast="0"/>
-      <w:bookmarkEnd w:id="16"/>
+      <w:bookmarkStart w:id="15" w:name="_7tonrtin2gu6" w:colFirst="0" w:colLast="0"/>
+      <w:bookmarkEnd w:id="15"/>
       <w:r>
         <w:rPr>
           <w:rFonts w:ascii="Times New Roman" w:hAnsi="Times New Roman" w:cs="Times New Roman"/>
@@ -841,8 +944,8 @@
           <w:szCs w:val="30"/>
         </w:rPr>
       </w:pPr>
-      <w:bookmarkStart w:id="17" w:name="_yj5tjbnw56gq" w:colFirst="0" w:colLast="0"/>
-      <w:bookmarkEnd w:id="17"/>
+      <w:bookmarkStart w:id="16" w:name="_yj5tjbnw56gq" w:colFirst="0" w:colLast="0"/>
+      <w:bookmarkEnd w:id="16"/>
       <w:r>
         <w:rPr>
           <w:rFonts w:ascii="Times New Roman" w:hAnsi="Times New Roman" w:cs="Times New Roman"/>
@@ -1057,7 +1160,7 @@
                     <pic:cNvPicPr preferRelativeResize="0"/>
                   </pic:nvPicPr>
                   <pic:blipFill>
-                    <a:blip r:embed="rId16">
+                    <a:blip r:embed="rId15">
                       <a:extLst>
                         <a:ext uri="{28A0092B-C50C-407E-A947-70E740481C1C}">
                           <a14:useLocalDpi xmlns:a14="http://schemas.microsoft.com/office/drawing/2010/main" val="0"/>
@@ -1108,8 +1211,8 @@
           <w:szCs w:val="22"/>
         </w:rPr>
       </w:pPr>
-      <w:bookmarkStart w:id="18" w:name="_h4u41xlz13wg" w:colFirst="0" w:colLast="0"/>
-      <w:bookmarkEnd w:id="18"/>
+      <w:bookmarkStart w:id="17" w:name="_h4u41xlz13wg" w:colFirst="0" w:colLast="0"/>
+      <w:bookmarkEnd w:id="17"/>
     </w:p>
     <w:p>
       <w:pPr>
@@ -1124,8 +1227,8 @@
           <w:szCs w:val="28"/>
         </w:rPr>
       </w:pPr>
-      <w:bookmarkStart w:id="19" w:name="_rm6p2d52tafu" w:colFirst="0" w:colLast="0"/>
-      <w:bookmarkEnd w:id="19"/>
+      <w:bookmarkStart w:id="18" w:name="_rm6p2d52tafu" w:colFirst="0" w:colLast="0"/>
+      <w:bookmarkEnd w:id="18"/>
       <w:r>
         <w:rPr>
           <w:rFonts w:ascii="Times New Roman" w:hAnsi="Times New Roman" w:cs="Times New Roman"/>
@@ -1260,7 +1363,7 @@
                     <pic:cNvPicPr preferRelativeResize="0"/>
                   </pic:nvPicPr>
                   <pic:blipFill>
-                    <a:blip r:embed="rId17"/>
+                    <a:blip r:embed="rId16"/>
                     <a:srcRect/>
                     <a:stretch>
                       <a:fillRect/>
@@ -1327,8 +1430,8 @@
           <w:szCs w:val="28"/>
         </w:rPr>
       </w:pPr>
-      <w:bookmarkStart w:id="20" w:name="_hdzhdyuu0bz8" w:colFirst="0" w:colLast="0"/>
-      <w:bookmarkEnd w:id="20"/>
+      <w:bookmarkStart w:id="19" w:name="_hdzhdyuu0bz8" w:colFirst="0" w:colLast="0"/>
+      <w:bookmarkEnd w:id="19"/>
       <w:r>
         <w:rPr>
           <w:rFonts w:ascii="Times New Roman" w:hAnsi="Times New Roman" w:cs="Times New Roman"/>
@@ -1485,7 +1588,7 @@
                     <pic:cNvPicPr preferRelativeResize="0"/>
                   </pic:nvPicPr>
                   <pic:blipFill>
-                    <a:blip r:embed="rId18"/>
+                    <a:blip r:embed="rId17"/>
                     <a:srcRect/>
                     <a:stretch>
                       <a:fillRect/>
@@ -1523,10 +1626,10 @@
     <w:p/>
     <w:p/>
     <w:p>
-      <w:bookmarkStart w:id="21" w:name="_nr4g28n5hybr" w:colFirst="0" w:colLast="0"/>
-      <w:bookmarkStart w:id="22" w:name="_2jlflzuhh48r" w:colFirst="0" w:colLast="0"/>
+      <w:bookmarkStart w:id="20" w:name="_nr4g28n5hybr" w:colFirst="0" w:colLast="0"/>
+      <w:bookmarkStart w:id="21" w:name="_2jlflzuhh48r" w:colFirst="0" w:colLast="0"/>
+      <w:bookmarkEnd w:id="20"/>
       <w:bookmarkEnd w:id="21"/>
-      <w:bookmarkEnd w:id="22"/>
     </w:p>
     <w:sectPr>
       <w:pgSz w:w="11909" w:h="16834"/>
@@ -1539,7 +1642,7 @@
 </file>
 
 <file path=word/numbering.xml><?xml version="1.0" encoding="utf-8"?>
-<w:numbering xmlns:wpc="http://schemas.microsoft.com/office/word/2010/wordprocessingCanvas" xmlns:cx="http://schemas.microsoft.com/office/drawing/2014/chartex" xmlns:mc="http://schemas.openxmlformats.org/markup-compatibility/2006" xmlns:o="urn:schemas-microsoft-com:office:office" xmlns:r="http://schemas.openxmlformats.org/officeDocument/2006/relationships" xmlns:m="http://schemas.openxmlformats.org/officeDocument/2006/math" xmlns:v="urn:schemas-microsoft-com:vml" xmlns:wp14="http://schemas.microsoft.com/office/word/2010/wordprocessingDrawing" xmlns:wp="http://schemas.openxmlformats.org/drawingml/2006/wordprocessingDrawing" xmlns:w10="urn:schemas-microsoft-com:office:word" xmlns:w="http://schemas.openxmlformats.org/wordprocessingml/2006/main" xmlns:w14="http://schemas.microsoft.com/office/word/2010/wordml" xmlns:w15="http://schemas.microsoft.com/office/word/2012/wordml" xmlns:w16se="http://schemas.microsoft.com/office/word/2015/wordml/symex" xmlns:wpg="http://schemas.microsoft.com/office/word/2010/wordprocessingGroup" xmlns:wpi="http://schemas.microsoft.com/office/word/2010/wordprocessingInk" xmlns:wne="http://schemas.microsoft.com/office/word/2006/wordml" xmlns:wps="http://schemas.microsoft.com/office/word/2010/wordprocessingShape" mc:Ignorable="w14 w15 w16se wp14">
+<w:numbering xmlns:wpc="http://schemas.microsoft.com/office/word/2010/wordprocessingCanvas" xmlns:cx="http://schemas.microsoft.com/office/drawing/2014/chartex" xmlns:cx1="http://schemas.microsoft.com/office/drawing/2015/9/8/chartex" xmlns:cx2="http://schemas.microsoft.com/office/drawing/2015/10/21/chartex" xmlns:cx3="http://schemas.microsoft.com/office/drawing/2016/5/9/chartex" xmlns:cx4="http://schemas.microsoft.com/office/drawing/2016/5/10/chartex" xmlns:cx5="http://schemas.microsoft.com/office/drawing/2016/5/11/chartex" xmlns:cx6="http://schemas.microsoft.com/office/drawing/2016/5/12/chartex" xmlns:cx7="http://schemas.microsoft.com/office/drawing/2016/5/13/chartex" xmlns:cx8="http://schemas.microsoft.com/office/drawing/2016/5/14/chartex" xmlns:mc="http://schemas.openxmlformats.org/markup-compatibility/2006" xmlns:aink="http://schemas.microsoft.com/office/drawing/2016/ink" xmlns:am3d="http://schemas.microsoft.com/office/drawing/2017/model3d" xmlns:o="urn:schemas-microsoft-com:office:office" xmlns:r="http://schemas.openxmlformats.org/officeDocument/2006/relationships" xmlns:m="http://schemas.openxmlformats.org/officeDocument/2006/math" xmlns:v="urn:schemas-microsoft-com:vml" xmlns:wp14="http://schemas.microsoft.com/office/word/2010/wordprocessingDrawing" xmlns:wp="http://schemas.openxmlformats.org/drawingml/2006/wordprocessingDrawing" xmlns:w10="urn:schemas-microsoft-com:office:word" xmlns:w="http://schemas.openxmlformats.org/wordprocessingml/2006/main" xmlns:w14="http://schemas.microsoft.com/office/word/2010/wordml" xmlns:w15="http://schemas.microsoft.com/office/word/2012/wordml" xmlns:w16cex="http://schemas.microsoft.com/office/word/2018/wordml/cex" xmlns:w16cid="http://schemas.microsoft.com/office/word/2016/wordml/cid" xmlns:w16="http://schemas.microsoft.com/office/word/2018/wordml" xmlns:w16se="http://schemas.microsoft.com/office/word/2015/wordml/symex" xmlns:wpg="http://schemas.microsoft.com/office/word/2010/wordprocessingGroup" xmlns:wpi="http://schemas.microsoft.com/office/word/2010/wordprocessingInk" xmlns:wne="http://schemas.microsoft.com/office/word/2006/wordml" xmlns:wps="http://schemas.microsoft.com/office/word/2010/wordprocessingShape" mc:Ignorable="w14 w15 w16se w16cid w16 w16cex wp14">
   <w:abstractNum w:abstractNumId="0" w15:restartNumberingAfterBreak="0">
     <w:nsid w:val="1A4205C8"/>
     <w:multiLevelType w:val="multilevel"/>
@@ -2008,7 +2111,7 @@
 </file>
 
 <file path=word/styles.xml><?xml version="1.0" encoding="utf-8"?>
-<w:styles xmlns:mc="http://schemas.openxmlformats.org/markup-compatibility/2006" xmlns:r="http://schemas.openxmlformats.org/officeDocument/2006/relationships" xmlns:w="http://schemas.openxmlformats.org/wordprocessingml/2006/main" xmlns:w14="http://schemas.microsoft.com/office/word/2010/wordml" xmlns:w15="http://schemas.microsoft.com/office/word/2012/wordml" xmlns:w16se="http://schemas.microsoft.com/office/word/2015/wordml/symex" mc:Ignorable="w14 w15 w16se">
+<w:styles xmlns:mc="http://schemas.openxmlformats.org/markup-compatibility/2006" xmlns:r="http://schemas.openxmlformats.org/officeDocument/2006/relationships" xmlns:w="http://schemas.openxmlformats.org/wordprocessingml/2006/main" xmlns:w14="http://schemas.microsoft.com/office/word/2010/wordml" xmlns:w15="http://schemas.microsoft.com/office/word/2012/wordml" xmlns:w16cex="http://schemas.microsoft.com/office/word/2018/wordml/cex" xmlns:w16cid="http://schemas.microsoft.com/office/word/2016/wordml/cid" xmlns:w16="http://schemas.microsoft.com/office/word/2018/wordml" xmlns:w16se="http://schemas.microsoft.com/office/word/2015/wordml/symex" mc:Ignorable="w14 w15 w16se w16cid w16 w16cex">
   <w:docDefaults>
     <w:rPrDefault>
       <w:rPr>
@@ -2024,7 +2127,7 @@
       </w:pPr>
     </w:pPrDefault>
   </w:docDefaults>
-  <w:latentStyles w:defLockedState="0" w:defUIPriority="99" w:defSemiHidden="0" w:defUnhideWhenUsed="0" w:defQFormat="0" w:count="371">
+  <w:latentStyles w:defLockedState="0" w:defUIPriority="99" w:defSemiHidden="0" w:defUnhideWhenUsed="0" w:defQFormat="0" w:count="376">
     <w:lsdException w:name="Normal" w:uiPriority="0" w:qFormat="1"/>
     <w:lsdException w:name="heading 1" w:uiPriority="9" w:qFormat="1"/>
     <w:lsdException w:name="heading 2" w:semiHidden="1" w:uiPriority="9" w:unhideWhenUsed="1" w:qFormat="1"/>
@@ -2130,7 +2233,6 @@
     <w:lsdException w:name="HTML Sample" w:semiHidden="1" w:unhideWhenUsed="1"/>
     <w:lsdException w:name="HTML Typewriter" w:semiHidden="1" w:unhideWhenUsed="1"/>
     <w:lsdException w:name="HTML Variable" w:semiHidden="1" w:unhideWhenUsed="1"/>
-    <w:lsdException w:name="Normal Table" w:semiHidden="1" w:unhideWhenUsed="1"/>
     <w:lsdException w:name="annotation subject" w:semiHidden="1" w:unhideWhenUsed="1"/>
     <w:lsdException w:name="No List" w:semiHidden="1" w:unhideWhenUsed="1"/>
     <w:lsdException w:name="Outline List 1" w:semiHidden="1" w:unhideWhenUsed="1"/>
@@ -2173,11 +2275,8 @@
     <w:lsdException w:name="Table Contemporary" w:semiHidden="1" w:unhideWhenUsed="1"/>
     <w:lsdException w:name="Table Elegant" w:semiHidden="1" w:unhideWhenUsed="1"/>
     <w:lsdException w:name="Table Professional" w:semiHidden="1" w:unhideWhenUsed="1"/>
-    <w:lsdException w:name="Table Subtle 1" w:semiHidden="1" w:unhideWhenUsed="1"/>
     <w:lsdException w:name="Table Subtle 2" w:semiHidden="1" w:unhideWhenUsed="1"/>
     <w:lsdException w:name="Table Web 1" w:semiHidden="1" w:unhideWhenUsed="1"/>
-    <w:lsdException w:name="Table Web 2" w:semiHidden="1" w:unhideWhenUsed="1"/>
-    <w:lsdException w:name="Table Web 3" w:semiHidden="1" w:unhideWhenUsed="1"/>
     <w:lsdException w:name="Balloon Text" w:semiHidden="1" w:unhideWhenUsed="1"/>
     <w:lsdException w:name="Table Grid" w:uiPriority="39"/>
     <w:lsdException w:name="Table Theme" w:semiHidden="1" w:unhideWhenUsed="1"/>
@@ -2396,6 +2495,11 @@
     <w:lsdException w:name="List Table 5 Dark Accent 6" w:uiPriority="50"/>
     <w:lsdException w:name="List Table 6 Colorful Accent 6" w:uiPriority="51"/>
     <w:lsdException w:name="List Table 7 Colorful Accent 6" w:uiPriority="52"/>
+    <w:lsdException w:name="Mention" w:semiHidden="1" w:unhideWhenUsed="1"/>
+    <w:lsdException w:name="Smart Hyperlink" w:semiHidden="1" w:unhideWhenUsed="1"/>
+    <w:lsdException w:name="Hashtag" w:semiHidden="1" w:unhideWhenUsed="1"/>
+    <w:lsdException w:name="Unresolved Mention" w:semiHidden="1" w:unhideWhenUsed="1"/>
+    <w:lsdException w:name="Smart Link" w:semiHidden="1" w:unhideWhenUsed="1"/>
   </w:latentStyles>
   <w:style w:type="paragraph" w:default="1" w:styleId="Normal">
     <w:name w:val="Normal"/>

</xml_diff>

<commit_message>
corregido el modelo de dominio en doc
</commit_message>
<xml_diff>
--- a/Documentacion/DocumentoDeAnalisis/Modelo de requisitos .docx
+++ b/Documentacion/DocumentoDeAnalisis/Modelo de requisitos .docx
@@ -1,6 +1,6 @@
 
 <file path=word/document.xml><?xml version="1.0" encoding="utf-8"?>
-<w:document xmlns:wpc="http://schemas.microsoft.com/office/word/2010/wordprocessingCanvas" xmlns:cx="http://schemas.microsoft.com/office/drawing/2014/chartex" xmlns:cx1="http://schemas.microsoft.com/office/drawing/2015/9/8/chartex" xmlns:cx2="http://schemas.microsoft.com/office/drawing/2015/10/21/chartex" xmlns:cx3="http://schemas.microsoft.com/office/drawing/2016/5/9/chartex" xmlns:cx4="http://schemas.microsoft.com/office/drawing/2016/5/10/chartex" xmlns:cx5="http://schemas.microsoft.com/office/drawing/2016/5/11/chartex" xmlns:cx6="http://schemas.microsoft.com/office/drawing/2016/5/12/chartex" xmlns:cx7="http://schemas.microsoft.com/office/drawing/2016/5/13/chartex" xmlns:cx8="http://schemas.microsoft.com/office/drawing/2016/5/14/chartex" xmlns:mc="http://schemas.openxmlformats.org/markup-compatibility/2006" xmlns:aink="http://schemas.microsoft.com/office/drawing/2016/ink" xmlns:am3d="http://schemas.microsoft.com/office/drawing/2017/model3d" xmlns:o="urn:schemas-microsoft-com:office:office" xmlns:r="http://schemas.openxmlformats.org/officeDocument/2006/relationships" xmlns:m="http://schemas.openxmlformats.org/officeDocument/2006/math" xmlns:v="urn:schemas-microsoft-com:vml" xmlns:wp14="http://schemas.microsoft.com/office/word/2010/wordprocessingDrawing" xmlns:wp="http://schemas.openxmlformats.org/drawingml/2006/wordprocessingDrawing" xmlns:w10="urn:schemas-microsoft-com:office:word" xmlns:w="http://schemas.openxmlformats.org/wordprocessingml/2006/main" xmlns:w14="http://schemas.microsoft.com/office/word/2010/wordml" xmlns:w15="http://schemas.microsoft.com/office/word/2012/wordml" xmlns:w16cex="http://schemas.microsoft.com/office/word/2018/wordml/cex" xmlns:w16cid="http://schemas.microsoft.com/office/word/2016/wordml/cid" xmlns:w16="http://schemas.microsoft.com/office/word/2018/wordml" xmlns:w16se="http://schemas.microsoft.com/office/word/2015/wordml/symex" xmlns:wpg="http://schemas.microsoft.com/office/word/2010/wordprocessingGroup" xmlns:wpi="http://schemas.microsoft.com/office/word/2010/wordprocessingInk" xmlns:wne="http://schemas.microsoft.com/office/word/2006/wordml" xmlns:wps="http://schemas.microsoft.com/office/word/2010/wordprocessingShape" mc:Ignorable="w14 w15 w16se w16cid w16 w16cex wp14">
+<w:document xmlns:wpc="http://schemas.microsoft.com/office/word/2010/wordprocessingCanvas" xmlns:cx="http://schemas.microsoft.com/office/drawing/2014/chartex" xmlns:cx1="http://schemas.microsoft.com/office/drawing/2015/9/8/chartex" xmlns:cx2="http://schemas.microsoft.com/office/drawing/2015/10/21/chartex" xmlns:cx3="http://schemas.microsoft.com/office/drawing/2016/5/9/chartex" xmlns:cx4="http://schemas.microsoft.com/office/drawing/2016/5/10/chartex" xmlns:cx5="http://schemas.microsoft.com/office/drawing/2016/5/11/chartex" xmlns:cx6="http://schemas.microsoft.com/office/drawing/2016/5/12/chartex" xmlns:cx7="http://schemas.microsoft.com/office/drawing/2016/5/13/chartex" xmlns:cx8="http://schemas.microsoft.com/office/drawing/2016/5/14/chartex" xmlns:mc="http://schemas.openxmlformats.org/markup-compatibility/2006" xmlns:aink="http://schemas.microsoft.com/office/drawing/2016/ink" xmlns:am3d="http://schemas.microsoft.com/office/drawing/2017/model3d" xmlns:o="urn:schemas-microsoft-com:office:office" xmlns:r="http://schemas.openxmlformats.org/officeDocument/2006/relationships" xmlns:m="http://schemas.openxmlformats.org/officeDocument/2006/math" xmlns:v="urn:schemas-microsoft-com:vml" xmlns:wp14="http://schemas.microsoft.com/office/word/2010/wordprocessingDrawing" xmlns:wp="http://schemas.openxmlformats.org/drawingml/2006/wordprocessingDrawing" xmlns:w10="urn:schemas-microsoft-com:office:word" xmlns:w="http://schemas.openxmlformats.org/wordprocessingml/2006/main" xmlns:w14="http://schemas.microsoft.com/office/word/2010/wordml" xmlns:w15="http://schemas.microsoft.com/office/word/2012/wordml" xmlns:w16cex="http://schemas.microsoft.com/office/word/2018/wordml/cex" xmlns:w16cid="http://schemas.microsoft.com/office/word/2016/wordml/cid" xmlns:w16="http://schemas.microsoft.com/office/word/2018/wordml" xmlns:w16sdtdh="http://schemas.microsoft.com/office/word/2020/wordml/sdtdatahash" xmlns:w16se="http://schemas.microsoft.com/office/word/2015/wordml/symex" xmlns:wpg="http://schemas.microsoft.com/office/word/2010/wordprocessingGroup" xmlns:wpi="http://schemas.microsoft.com/office/word/2010/wordprocessingInk" xmlns:wne="http://schemas.microsoft.com/office/word/2006/wordml" xmlns:wps="http://schemas.microsoft.com/office/word/2010/wordprocessingShape" mc:Ignorable="w14 w15 w16se w16cid w16 w16cex w16sdtdh wp14">
   <w:body>
     <w:p>
       <w:r>
@@ -1572,24 +1572,24 @@
       <w:r>
         <w:rPr>
           <w:noProof/>
-          <w:lang w:val="es-PE" w:eastAsia="es-PE"/>
         </w:rPr>
         <w:drawing>
-          <wp:inline distT="114300" distB="114300" distL="114300" distR="114300" wp14:anchorId="73AB69B1" wp14:editId="12028F8F">
-            <wp:extent cx="5457825" cy="3152775"/>
+          <wp:inline distT="0" distB="0" distL="0" distR="0" wp14:anchorId="56476A61" wp14:editId="0CC8E30F">
+            <wp:extent cx="5562600" cy="3181350"/>
             <wp:effectExtent l="0" t="0" r="0" b="0"/>
-            <wp:docPr id="13" name="image11.png"/>
-            <wp:cNvGraphicFramePr/>
+            <wp:docPr id="7" name="Imagen 7"/>
+            <wp:cNvGraphicFramePr>
+              <a:graphicFrameLocks xmlns:a="http://schemas.openxmlformats.org/drawingml/2006/main" noChangeAspect="1"/>
+            </wp:cNvGraphicFramePr>
             <a:graphic xmlns:a="http://schemas.openxmlformats.org/drawingml/2006/main">
               <a:graphicData uri="http://schemas.openxmlformats.org/drawingml/2006/picture">
                 <pic:pic xmlns:pic="http://schemas.openxmlformats.org/drawingml/2006/picture">
                   <pic:nvPicPr>
-                    <pic:cNvPr id="0" name="image11.png"/>
-                    <pic:cNvPicPr preferRelativeResize="0"/>
+                    <pic:cNvPr id="1" name=""/>
+                    <pic:cNvPicPr/>
                   </pic:nvPicPr>
                   <pic:blipFill>
                     <a:blip r:embed="rId17"/>
-                    <a:srcRect/>
                     <a:stretch>
                       <a:fillRect/>
                     </a:stretch>
@@ -1597,12 +1597,11 @@
                   <pic:spPr>
                     <a:xfrm>
                       <a:off x="0" y="0"/>
-                      <a:ext cx="5457825" cy="3152775"/>
+                      <a:ext cx="5562600" cy="3181350"/>
                     </a:xfrm>
                     <a:prstGeom prst="rect">
                       <a:avLst/>
                     </a:prstGeom>
-                    <a:ln/>
                   </pic:spPr>
                 </pic:pic>
               </a:graphicData>
@@ -1642,7 +1641,7 @@
 </file>
 
 <file path=word/numbering.xml><?xml version="1.0" encoding="utf-8"?>
-<w:numbering xmlns:wpc="http://schemas.microsoft.com/office/word/2010/wordprocessingCanvas" xmlns:cx="http://schemas.microsoft.com/office/drawing/2014/chartex" xmlns:cx1="http://schemas.microsoft.com/office/drawing/2015/9/8/chartex" xmlns:cx2="http://schemas.microsoft.com/office/drawing/2015/10/21/chartex" xmlns:cx3="http://schemas.microsoft.com/office/drawing/2016/5/9/chartex" xmlns:cx4="http://schemas.microsoft.com/office/drawing/2016/5/10/chartex" xmlns:cx5="http://schemas.microsoft.com/office/drawing/2016/5/11/chartex" xmlns:cx6="http://schemas.microsoft.com/office/drawing/2016/5/12/chartex" xmlns:cx7="http://schemas.microsoft.com/office/drawing/2016/5/13/chartex" xmlns:cx8="http://schemas.microsoft.com/office/drawing/2016/5/14/chartex" xmlns:mc="http://schemas.openxmlformats.org/markup-compatibility/2006" xmlns:aink="http://schemas.microsoft.com/office/drawing/2016/ink" xmlns:am3d="http://schemas.microsoft.com/office/drawing/2017/model3d" xmlns:o="urn:schemas-microsoft-com:office:office" xmlns:r="http://schemas.openxmlformats.org/officeDocument/2006/relationships" xmlns:m="http://schemas.openxmlformats.org/officeDocument/2006/math" xmlns:v="urn:schemas-microsoft-com:vml" xmlns:wp14="http://schemas.microsoft.com/office/word/2010/wordprocessingDrawing" xmlns:wp="http://schemas.openxmlformats.org/drawingml/2006/wordprocessingDrawing" xmlns:w10="urn:schemas-microsoft-com:office:word" xmlns:w="http://schemas.openxmlformats.org/wordprocessingml/2006/main" xmlns:w14="http://schemas.microsoft.com/office/word/2010/wordml" xmlns:w15="http://schemas.microsoft.com/office/word/2012/wordml" xmlns:w16cex="http://schemas.microsoft.com/office/word/2018/wordml/cex" xmlns:w16cid="http://schemas.microsoft.com/office/word/2016/wordml/cid" xmlns:w16="http://schemas.microsoft.com/office/word/2018/wordml" xmlns:w16se="http://schemas.microsoft.com/office/word/2015/wordml/symex" xmlns:wpg="http://schemas.microsoft.com/office/word/2010/wordprocessingGroup" xmlns:wpi="http://schemas.microsoft.com/office/word/2010/wordprocessingInk" xmlns:wne="http://schemas.microsoft.com/office/word/2006/wordml" xmlns:wps="http://schemas.microsoft.com/office/word/2010/wordprocessingShape" mc:Ignorable="w14 w15 w16se w16cid w16 w16cex wp14">
+<w:numbering xmlns:wpc="http://schemas.microsoft.com/office/word/2010/wordprocessingCanvas" xmlns:cx="http://schemas.microsoft.com/office/drawing/2014/chartex" xmlns:cx1="http://schemas.microsoft.com/office/drawing/2015/9/8/chartex" xmlns:cx2="http://schemas.microsoft.com/office/drawing/2015/10/21/chartex" xmlns:cx3="http://schemas.microsoft.com/office/drawing/2016/5/9/chartex" xmlns:cx4="http://schemas.microsoft.com/office/drawing/2016/5/10/chartex" xmlns:cx5="http://schemas.microsoft.com/office/drawing/2016/5/11/chartex" xmlns:cx6="http://schemas.microsoft.com/office/drawing/2016/5/12/chartex" xmlns:cx7="http://schemas.microsoft.com/office/drawing/2016/5/13/chartex" xmlns:cx8="http://schemas.microsoft.com/office/drawing/2016/5/14/chartex" xmlns:mc="http://schemas.openxmlformats.org/markup-compatibility/2006" xmlns:aink="http://schemas.microsoft.com/office/drawing/2016/ink" xmlns:am3d="http://schemas.microsoft.com/office/drawing/2017/model3d" xmlns:o="urn:schemas-microsoft-com:office:office" xmlns:r="http://schemas.openxmlformats.org/officeDocument/2006/relationships" xmlns:m="http://schemas.openxmlformats.org/officeDocument/2006/math" xmlns:v="urn:schemas-microsoft-com:vml" xmlns:wp14="http://schemas.microsoft.com/office/word/2010/wordprocessingDrawing" xmlns:wp="http://schemas.openxmlformats.org/drawingml/2006/wordprocessingDrawing" xmlns:w10="urn:schemas-microsoft-com:office:word" xmlns:w="http://schemas.openxmlformats.org/wordprocessingml/2006/main" xmlns:w14="http://schemas.microsoft.com/office/word/2010/wordml" xmlns:w15="http://schemas.microsoft.com/office/word/2012/wordml" xmlns:w16cex="http://schemas.microsoft.com/office/word/2018/wordml/cex" xmlns:w16cid="http://schemas.microsoft.com/office/word/2016/wordml/cid" xmlns:w16="http://schemas.microsoft.com/office/word/2018/wordml" xmlns:w16sdtdh="http://schemas.microsoft.com/office/word/2020/wordml/sdtdatahash" xmlns:w16se="http://schemas.microsoft.com/office/word/2015/wordml/symex" xmlns:wpg="http://schemas.microsoft.com/office/word/2010/wordprocessingGroup" xmlns:wpi="http://schemas.microsoft.com/office/word/2010/wordprocessingInk" xmlns:wne="http://schemas.microsoft.com/office/word/2006/wordml" xmlns:wps="http://schemas.microsoft.com/office/word/2010/wordprocessingShape" mc:Ignorable="w14 w15 w16se w16cid w16 w16cex w16sdtdh wp14">
   <w:abstractNum w:abstractNumId="0" w15:restartNumberingAfterBreak="0">
     <w:nsid w:val="1A4205C8"/>
     <w:multiLevelType w:val="multilevel"/>
@@ -2111,7 +2110,7 @@
 </file>
 
 <file path=word/styles.xml><?xml version="1.0" encoding="utf-8"?>
-<w:styles xmlns:mc="http://schemas.openxmlformats.org/markup-compatibility/2006" xmlns:r="http://schemas.openxmlformats.org/officeDocument/2006/relationships" xmlns:w="http://schemas.openxmlformats.org/wordprocessingml/2006/main" xmlns:w14="http://schemas.microsoft.com/office/word/2010/wordml" xmlns:w15="http://schemas.microsoft.com/office/word/2012/wordml" xmlns:w16cex="http://schemas.microsoft.com/office/word/2018/wordml/cex" xmlns:w16cid="http://schemas.microsoft.com/office/word/2016/wordml/cid" xmlns:w16="http://schemas.microsoft.com/office/word/2018/wordml" xmlns:w16se="http://schemas.microsoft.com/office/word/2015/wordml/symex" mc:Ignorable="w14 w15 w16se w16cid w16 w16cex">
+<w:styles xmlns:mc="http://schemas.openxmlformats.org/markup-compatibility/2006" xmlns:r="http://schemas.openxmlformats.org/officeDocument/2006/relationships" xmlns:w="http://schemas.openxmlformats.org/wordprocessingml/2006/main" xmlns:w14="http://schemas.microsoft.com/office/word/2010/wordml" xmlns:w15="http://schemas.microsoft.com/office/word/2012/wordml" xmlns:w16cex="http://schemas.microsoft.com/office/word/2018/wordml/cex" xmlns:w16cid="http://schemas.microsoft.com/office/word/2016/wordml/cid" xmlns:w16="http://schemas.microsoft.com/office/word/2018/wordml" xmlns:w16sdtdh="http://schemas.microsoft.com/office/word/2020/wordml/sdtdatahash" xmlns:w16se="http://schemas.microsoft.com/office/word/2015/wordml/symex" mc:Ignorable="w14 w15 w16se w16cid w16 w16cex w16sdtdh">
   <w:docDefaults>
     <w:rPrDefault>
       <w:rPr>
@@ -2233,6 +2232,7 @@
     <w:lsdException w:name="HTML Sample" w:semiHidden="1" w:unhideWhenUsed="1"/>
     <w:lsdException w:name="HTML Typewriter" w:semiHidden="1" w:unhideWhenUsed="1"/>
     <w:lsdException w:name="HTML Variable" w:semiHidden="1" w:unhideWhenUsed="1"/>
+    <w:lsdException w:name="Normal Table" w:semiHidden="1" w:unhideWhenUsed="1"/>
     <w:lsdException w:name="annotation subject" w:semiHidden="1" w:unhideWhenUsed="1"/>
     <w:lsdException w:name="No List" w:semiHidden="1" w:unhideWhenUsed="1"/>
     <w:lsdException w:name="Outline List 1" w:semiHidden="1" w:unhideWhenUsed="1"/>
@@ -2275,8 +2275,11 @@
     <w:lsdException w:name="Table Contemporary" w:semiHidden="1" w:unhideWhenUsed="1"/>
     <w:lsdException w:name="Table Elegant" w:semiHidden="1" w:unhideWhenUsed="1"/>
     <w:lsdException w:name="Table Professional" w:semiHidden="1" w:unhideWhenUsed="1"/>
+    <w:lsdException w:name="Table Subtle 1" w:semiHidden="1" w:unhideWhenUsed="1"/>
     <w:lsdException w:name="Table Subtle 2" w:semiHidden="1" w:unhideWhenUsed="1"/>
     <w:lsdException w:name="Table Web 1" w:semiHidden="1" w:unhideWhenUsed="1"/>
+    <w:lsdException w:name="Table Web 2" w:semiHidden="1" w:unhideWhenUsed="1"/>
+    <w:lsdException w:name="Table Web 3" w:semiHidden="1" w:unhideWhenUsed="1"/>
     <w:lsdException w:name="Balloon Text" w:semiHidden="1" w:unhideWhenUsed="1"/>
     <w:lsdException w:name="Table Grid" w:uiPriority="39"/>
     <w:lsdException w:name="Table Theme" w:semiHidden="1" w:unhideWhenUsed="1"/>

</xml_diff>